<commit_message>
JPA generates DB schema from Entities automatically
</commit_message>
<xml_diff>
--- a/ftgo-order-service/investigate.docx
+++ b/ftgo-order-service/investigate.docx
@@ -3606,6 +3606,7 @@
       <w:r>
         <w:rPr>
           <w:rFonts w:ascii="Consolas" w:eastAsia="Times New Roman" w:hAnsi="Consolas" w:cs="Courier New"/>
+          <w:noProof/>
           <w:color w:val="FF0000"/>
           <w:sz w:val="20"/>
           <w:szCs w:val="20"/>
@@ -3661,6 +3662,7 @@
       <w:r>
         <w:rPr>
           <w:rFonts w:ascii="Consolas" w:eastAsia="Times New Roman" w:hAnsi="Consolas" w:cs="Courier New"/>
+          <w:noProof/>
           <w:color w:val="FF0000"/>
           <w:sz w:val="20"/>
           <w:szCs w:val="20"/>
@@ -3772,25 +3774,7 @@
       <w:r>
         <w:rPr>
           <w:rFonts w:ascii="Consolas" w:eastAsia="Times New Roman" w:hAnsi="Consolas" w:cs="Courier New"/>
-          <w:sz w:val="20"/>
-          <w:szCs w:val="20"/>
-          <w:bdr w:val="none" w:sz="0" w:space="0" w:color="auto" w:frame="1"/>
-        </w:rPr>
-        <w:t>Another way to Run Test:</w:t>
-      </w:r>
-    </w:p>
-    <w:p>
-      <w:pPr>
-        <w:rPr>
-          <w:rFonts w:ascii="Consolas" w:eastAsia="Times New Roman" w:hAnsi="Consolas" w:cs="Courier New"/>
-          <w:sz w:val="20"/>
-          <w:szCs w:val="20"/>
-          <w:bdr w:val="none" w:sz="0" w:space="0" w:color="auto" w:frame="1"/>
-        </w:rPr>
-      </w:pPr>
-      <w:r>
-        <w:rPr>
-          <w:rFonts w:ascii="Consolas" w:eastAsia="Times New Roman" w:hAnsi="Consolas" w:cs="Courier New"/>
+          <w:noProof/>
           <w:sz w:val="20"/>
           <w:szCs w:val="20"/>
           <w:bdr w:val="none" w:sz="0" w:space="0" w:color="auto" w:frame="1"/>
@@ -4104,7 +4088,7 @@
         </w:rPr>
         <w:t xml:space="preserve"> </w:t>
       </w:r>
-      <w:hyperlink r:id="rId35" w:history="1">
+      <w:hyperlink r:id="rId35" w:anchor="issuecomment-444681714" w:history="1">
         <w:r>
           <w:rPr>
             <w:rStyle w:val="Hyperlink"/>
@@ -4135,6 +4119,7 @@
       <w:r>
         <w:rPr>
           <w:rFonts w:ascii="Consolas" w:eastAsia="Times New Roman" w:hAnsi="Consolas" w:cs="Courier New"/>
+          <w:noProof/>
           <w:sz w:val="20"/>
           <w:szCs w:val="20"/>
           <w:bdr w:val="none" w:sz="0" w:space="0" w:color="auto" w:frame="1"/>
@@ -4214,8 +4199,1676 @@
         </w:rPr>
         <w:t xml:space="preserve"> do the same UT.</w:t>
       </w:r>
+      <w:r>
+        <w:rPr>
+          <w:rFonts w:ascii="Consolas" w:eastAsia="Times New Roman" w:hAnsi="Consolas" w:cs="Courier New"/>
+          <w:sz w:val="20"/>
+          <w:szCs w:val="20"/>
+          <w:bdr w:val="none" w:sz="0" w:space="0" w:color="auto" w:frame="1"/>
+        </w:rPr>
+        <w:t xml:space="preserve"> But error, need Database server run first.</w:t>
+      </w:r>
+    </w:p>
+    <w:p>
+      <w:pPr>
+        <w:rPr>
+          <w:rFonts w:ascii="Consolas" w:eastAsia="Times New Roman" w:hAnsi="Consolas" w:cs="Courier New"/>
+          <w:sz w:val="20"/>
+          <w:szCs w:val="20"/>
+          <w:bdr w:val="none" w:sz="0" w:space="0" w:color="auto" w:frame="1"/>
+        </w:rPr>
+      </w:pPr>
+      <w:r>
+        <w:rPr>
+          <w:rFonts w:ascii="Consolas" w:eastAsia="Times New Roman" w:hAnsi="Consolas" w:cs="Courier New"/>
+          <w:sz w:val="20"/>
+          <w:szCs w:val="20"/>
+          <w:bdr w:val="none" w:sz="0" w:space="0" w:color="auto" w:frame="1"/>
+        </w:rPr>
+        <w:t>Make DB for this app:</w:t>
+      </w:r>
+    </w:p>
+    <w:p>
+      <w:pPr>
+        <w:rPr>
+          <w:rFonts w:ascii="Consolas" w:eastAsia="Times New Roman" w:hAnsi="Consolas" w:cs="Courier New"/>
+          <w:sz w:val="20"/>
+          <w:szCs w:val="20"/>
+          <w:bdr w:val="none" w:sz="0" w:space="0" w:color="auto" w:frame="1"/>
+        </w:rPr>
+      </w:pPr>
+      <w:r>
+        <w:rPr>
+          <w:rFonts w:ascii="Consolas" w:eastAsia="Times New Roman" w:hAnsi="Consolas" w:cs="Courier New"/>
+          <w:sz w:val="20"/>
+          <w:szCs w:val="20"/>
+          <w:bdr w:val="none" w:sz="0" w:space="0" w:color="auto" w:frame="1"/>
+        </w:rPr>
+        <w:t>Mysql folder</w:t>
+      </w:r>
+    </w:p>
+    <w:p>
+      <w:pPr>
+        <w:rPr>
+          <w:rFonts w:ascii="Consolas" w:eastAsia="Times New Roman" w:hAnsi="Consolas" w:cs="Courier New"/>
+          <w:sz w:val="20"/>
+          <w:szCs w:val="20"/>
+          <w:bdr w:val="none" w:sz="0" w:space="0" w:color="auto" w:frame="1"/>
+        </w:rPr>
+      </w:pPr>
+      <w:r>
+        <w:rPr>
+          <w:rFonts w:ascii="Consolas" w:eastAsia="Times New Roman" w:hAnsi="Consolas" w:cs="Courier New"/>
+          <w:sz w:val="20"/>
+          <w:szCs w:val="20"/>
+          <w:bdr w:val="none" w:sz="0" w:space="0" w:color="auto" w:frame="1"/>
+        </w:rPr>
+        <w:t>compile-schema-per-service.sh</w:t>
+      </w:r>
+    </w:p>
+    <w:p>
+      <w:pPr>
+        <w:shd w:val="clear" w:color="auto" w:fill="1E1E1E"/>
+        <w:spacing w:after="0" w:line="285" w:lineRule="atLeast"/>
+        <w:rPr>
+          <w:rFonts w:ascii="Consolas" w:eastAsia="Times New Roman" w:hAnsi="Consolas" w:cs="Times New Roman"/>
+          <w:color w:val="D4D4D4"/>
+          <w:sz w:val="21"/>
+          <w:szCs w:val="21"/>
+        </w:rPr>
+      </w:pPr>
+      <w:r>
+        <w:rPr>
+          <w:rFonts w:ascii="Consolas" w:eastAsia="Times New Roman" w:hAnsi="Consolas" w:cs="Times New Roman"/>
+          <w:color w:val="C586C0"/>
+          <w:sz w:val="21"/>
+          <w:szCs w:val="21"/>
+        </w:rPr>
+        <w:t>for</w:t>
+      </w:r>
+      <w:r>
+        <w:rPr>
+          <w:rFonts w:ascii="Consolas" w:eastAsia="Times New Roman" w:hAnsi="Consolas" w:cs="Times New Roman"/>
+          <w:color w:val="D4D4D4"/>
+          <w:sz w:val="21"/>
+          <w:szCs w:val="21"/>
+        </w:rPr>
+        <w:t> </w:t>
+      </w:r>
+      <w:r>
+        <w:rPr>
+          <w:rFonts w:ascii="Consolas" w:eastAsia="Times New Roman" w:hAnsi="Consolas" w:cs="Times New Roman"/>
+          <w:color w:val="9CDCFE"/>
+          <w:sz w:val="21"/>
+          <w:szCs w:val="21"/>
+        </w:rPr>
+        <w:t>schema</w:t>
+      </w:r>
+      <w:r>
+        <w:rPr>
+          <w:rFonts w:ascii="Consolas" w:eastAsia="Times New Roman" w:hAnsi="Consolas" w:cs="Times New Roman"/>
+          <w:color w:val="D4D4D4"/>
+          <w:sz w:val="21"/>
+          <w:szCs w:val="21"/>
+        </w:rPr>
+        <w:t> </w:t>
+      </w:r>
+      <w:r>
+        <w:rPr>
+          <w:rFonts w:ascii="Consolas" w:eastAsia="Times New Roman" w:hAnsi="Consolas" w:cs="Times New Roman"/>
+          <w:color w:val="C586C0"/>
+          <w:sz w:val="21"/>
+          <w:szCs w:val="21"/>
+        </w:rPr>
+        <w:t>in</w:t>
+      </w:r>
+      <w:r>
+        <w:rPr>
+          <w:rFonts w:ascii="Consolas" w:eastAsia="Times New Roman" w:hAnsi="Consolas" w:cs="Times New Roman"/>
+          <w:color w:val="D4D4D4"/>
+          <w:sz w:val="21"/>
+          <w:szCs w:val="21"/>
+        </w:rPr>
+        <w:t> ftgo_accounting_service ftgo_consumer_service ftgo_order_service ftgo_kitchen_service ftgo_restaurant_service ftgo_delivery_service;</w:t>
+      </w:r>
+    </w:p>
+    <w:p>
+      <w:pPr>
+        <w:shd w:val="clear" w:color="auto" w:fill="1E1E1E"/>
+        <w:spacing w:after="0" w:line="285" w:lineRule="atLeast"/>
+        <w:rPr>
+          <w:rFonts w:ascii="Consolas" w:eastAsia="Times New Roman" w:hAnsi="Consolas" w:cs="Times New Roman"/>
+          <w:color w:val="D4D4D4"/>
+          <w:sz w:val="21"/>
+          <w:szCs w:val="21"/>
+        </w:rPr>
+      </w:pPr>
+      <w:r>
+        <w:rPr>
+          <w:rFonts w:ascii="Consolas" w:eastAsia="Times New Roman" w:hAnsi="Consolas" w:cs="Times New Roman"/>
+          <w:color w:val="C586C0"/>
+          <w:sz w:val="21"/>
+          <w:szCs w:val="21"/>
+        </w:rPr>
+        <w:t>do</w:t>
+      </w:r>
+    </w:p>
+    <w:p>
+      <w:pPr>
+        <w:shd w:val="clear" w:color="auto" w:fill="1E1E1E"/>
+        <w:spacing w:after="0" w:line="285" w:lineRule="atLeast"/>
+        <w:rPr>
+          <w:rFonts w:ascii="Consolas" w:eastAsia="Times New Roman" w:hAnsi="Consolas" w:cs="Times New Roman"/>
+          <w:color w:val="D4D4D4"/>
+          <w:sz w:val="21"/>
+          <w:szCs w:val="21"/>
+        </w:rPr>
+      </w:pPr>
+      <w:r>
+        <w:rPr>
+          <w:rFonts w:ascii="Consolas" w:eastAsia="Times New Roman" w:hAnsi="Consolas" w:cs="Times New Roman"/>
+          <w:color w:val="D4D4D4"/>
+          <w:sz w:val="21"/>
+          <w:szCs w:val="21"/>
+        </w:rPr>
+        <w:t>  user=</w:t>
+      </w:r>
+      <w:r>
+        <w:rPr>
+          <w:rFonts w:ascii="Consolas" w:eastAsia="Times New Roman" w:hAnsi="Consolas" w:cs="Times New Roman"/>
+          <w:color w:val="9CDCFE"/>
+          <w:sz w:val="21"/>
+          <w:szCs w:val="21"/>
+        </w:rPr>
+        <w:t>${schema}</w:t>
+      </w:r>
+      <w:r>
+        <w:rPr>
+          <w:rFonts w:ascii="Consolas" w:eastAsia="Times New Roman" w:hAnsi="Consolas" w:cs="Times New Roman"/>
+          <w:color w:val="D4D4D4"/>
+          <w:sz w:val="21"/>
+          <w:szCs w:val="21"/>
+        </w:rPr>
+        <w:t>_user</w:t>
+      </w:r>
+    </w:p>
+    <w:p>
+      <w:pPr>
+        <w:shd w:val="clear" w:color="auto" w:fill="1E1E1E"/>
+        <w:spacing w:after="0" w:line="285" w:lineRule="atLeast"/>
+        <w:rPr>
+          <w:rFonts w:ascii="Consolas" w:eastAsia="Times New Roman" w:hAnsi="Consolas" w:cs="Times New Roman"/>
+          <w:color w:val="D4D4D4"/>
+          <w:sz w:val="21"/>
+          <w:szCs w:val="21"/>
+        </w:rPr>
+      </w:pPr>
+      <w:r>
+        <w:rPr>
+          <w:rFonts w:ascii="Consolas" w:eastAsia="Times New Roman" w:hAnsi="Consolas" w:cs="Times New Roman"/>
+          <w:color w:val="D4D4D4"/>
+          <w:sz w:val="21"/>
+          <w:szCs w:val="21"/>
+        </w:rPr>
+        <w:t>  password=</w:t>
+      </w:r>
+      <w:r>
+        <w:rPr>
+          <w:rFonts w:ascii="Consolas" w:eastAsia="Times New Roman" w:hAnsi="Consolas" w:cs="Times New Roman"/>
+          <w:color w:val="9CDCFE"/>
+          <w:sz w:val="21"/>
+          <w:szCs w:val="21"/>
+        </w:rPr>
+        <w:t>${schema}</w:t>
+      </w:r>
+      <w:r>
+        <w:rPr>
+          <w:rFonts w:ascii="Consolas" w:eastAsia="Times New Roman" w:hAnsi="Consolas" w:cs="Times New Roman"/>
+          <w:color w:val="D4D4D4"/>
+          <w:sz w:val="21"/>
+          <w:szCs w:val="21"/>
+        </w:rPr>
+        <w:t>_password</w:t>
+      </w:r>
+    </w:p>
+    <w:p>
+      <w:pPr>
+        <w:shd w:val="clear" w:color="auto" w:fill="1E1E1E"/>
+        <w:spacing w:after="0" w:line="285" w:lineRule="atLeast"/>
+        <w:rPr>
+          <w:rFonts w:ascii="Consolas" w:eastAsia="Times New Roman" w:hAnsi="Consolas" w:cs="Times New Roman"/>
+          <w:color w:val="D4D4D4"/>
+          <w:sz w:val="21"/>
+          <w:szCs w:val="21"/>
+        </w:rPr>
+      </w:pPr>
+      <w:r>
+        <w:rPr>
+          <w:rFonts w:ascii="Consolas" w:eastAsia="Times New Roman" w:hAnsi="Consolas" w:cs="Times New Roman"/>
+          <w:color w:val="D4D4D4"/>
+          <w:sz w:val="21"/>
+          <w:szCs w:val="21"/>
+        </w:rPr>
+        <w:t>  cat &gt;&gt; /docker-entrypoint-initdb.d/5.schema-per-service.sql &lt;&lt;</w:t>
+      </w:r>
+      <w:r>
+        <w:rPr>
+          <w:rFonts w:ascii="Consolas" w:eastAsia="Times New Roman" w:hAnsi="Consolas" w:cs="Times New Roman"/>
+          <w:color w:val="C586C0"/>
+          <w:sz w:val="21"/>
+          <w:szCs w:val="21"/>
+        </w:rPr>
+        <w:t>END</w:t>
+      </w:r>
+    </w:p>
+    <w:p>
+      <w:pPr>
+        <w:shd w:val="clear" w:color="auto" w:fill="1E1E1E"/>
+        <w:spacing w:after="0" w:line="285" w:lineRule="atLeast"/>
+        <w:rPr>
+          <w:rFonts w:ascii="Consolas" w:eastAsia="Times New Roman" w:hAnsi="Consolas" w:cs="Times New Roman"/>
+          <w:color w:val="D4D4D4"/>
+          <w:sz w:val="21"/>
+          <w:szCs w:val="21"/>
+        </w:rPr>
+      </w:pPr>
+      <w:r>
+        <w:rPr>
+          <w:rFonts w:ascii="Consolas" w:eastAsia="Times New Roman" w:hAnsi="Consolas" w:cs="Times New Roman"/>
+          <w:color w:val="CE9178"/>
+          <w:sz w:val="21"/>
+          <w:szCs w:val="21"/>
+        </w:rPr>
+        <w:t>  CREATE USER '${user}'@'%' IDENTIFIED BY '$password';</w:t>
+      </w:r>
+    </w:p>
+    <w:p>
+      <w:pPr>
+        <w:shd w:val="clear" w:color="auto" w:fill="1E1E1E"/>
+        <w:spacing w:after="0" w:line="285" w:lineRule="atLeast"/>
+        <w:rPr>
+          <w:rFonts w:ascii="Consolas" w:eastAsia="Times New Roman" w:hAnsi="Consolas" w:cs="Times New Roman"/>
+          <w:color w:val="D4D4D4"/>
+          <w:sz w:val="21"/>
+          <w:szCs w:val="21"/>
+        </w:rPr>
+      </w:pPr>
+      <w:r>
+        <w:rPr>
+          <w:rFonts w:ascii="Consolas" w:eastAsia="Times New Roman" w:hAnsi="Consolas" w:cs="Times New Roman"/>
+          <w:color w:val="CE9178"/>
+          <w:sz w:val="21"/>
+          <w:szCs w:val="21"/>
+        </w:rPr>
+        <w:t>  create database $schema;</w:t>
+      </w:r>
+    </w:p>
+    <w:p>
+      <w:pPr>
+        <w:shd w:val="clear" w:color="auto" w:fill="1E1E1E"/>
+        <w:spacing w:after="0" w:line="285" w:lineRule="atLeast"/>
+        <w:rPr>
+          <w:rFonts w:ascii="Consolas" w:eastAsia="Times New Roman" w:hAnsi="Consolas" w:cs="Times New Roman"/>
+          <w:color w:val="D4D4D4"/>
+          <w:sz w:val="21"/>
+          <w:szCs w:val="21"/>
+        </w:rPr>
+      </w:pPr>
+      <w:r>
+        <w:rPr>
+          <w:rFonts w:ascii="Consolas" w:eastAsia="Times New Roman" w:hAnsi="Consolas" w:cs="Times New Roman"/>
+          <w:color w:val="CE9178"/>
+          <w:sz w:val="21"/>
+          <w:szCs w:val="21"/>
+        </w:rPr>
+        <w:t>  GRANT ALL PRIVILEGES ON $schema.* TO '${user}'@'%' WITH GRANT OPTION;</w:t>
+      </w:r>
+    </w:p>
+    <w:p>
+      <w:pPr>
+        <w:shd w:val="clear" w:color="auto" w:fill="1E1E1E"/>
+        <w:spacing w:after="0" w:line="285" w:lineRule="atLeast"/>
+        <w:rPr>
+          <w:rFonts w:ascii="Consolas" w:eastAsia="Times New Roman" w:hAnsi="Consolas" w:cs="Times New Roman"/>
+          <w:color w:val="D4D4D4"/>
+          <w:sz w:val="21"/>
+          <w:szCs w:val="21"/>
+        </w:rPr>
+      </w:pPr>
+      <w:r>
+        <w:rPr>
+          <w:rFonts w:ascii="Consolas" w:eastAsia="Times New Roman" w:hAnsi="Consolas" w:cs="Times New Roman"/>
+          <w:color w:val="CE9178"/>
+          <w:sz w:val="21"/>
+          <w:szCs w:val="21"/>
+        </w:rPr>
+        <w:t>  USE $schema;</w:t>
+      </w:r>
+    </w:p>
+    <w:p>
+      <w:pPr>
+        <w:shd w:val="clear" w:color="auto" w:fill="1E1E1E"/>
+        <w:spacing w:after="0" w:line="285" w:lineRule="atLeast"/>
+        <w:rPr>
+          <w:rFonts w:ascii="Consolas" w:eastAsia="Times New Roman" w:hAnsi="Consolas" w:cs="Times New Roman"/>
+          <w:color w:val="D4D4D4"/>
+          <w:sz w:val="21"/>
+          <w:szCs w:val="21"/>
+        </w:rPr>
+      </w:pPr>
+      <w:r>
+        <w:rPr>
+          <w:rFonts w:ascii="Consolas" w:eastAsia="Times New Roman" w:hAnsi="Consolas" w:cs="Times New Roman"/>
+          <w:color w:val="C586C0"/>
+          <w:sz w:val="21"/>
+          <w:szCs w:val="21"/>
+        </w:rPr>
+        <w:t>END</w:t>
+      </w:r>
+    </w:p>
+    <w:p>
+      <w:pPr>
+        <w:shd w:val="clear" w:color="auto" w:fill="1E1E1E"/>
+        <w:spacing w:after="0" w:line="285" w:lineRule="atLeast"/>
+        <w:rPr>
+          <w:rFonts w:ascii="Consolas" w:eastAsia="Times New Roman" w:hAnsi="Consolas" w:cs="Times New Roman"/>
+          <w:color w:val="D4D4D4"/>
+          <w:sz w:val="21"/>
+          <w:szCs w:val="21"/>
+        </w:rPr>
+      </w:pPr>
+      <w:r>
+        <w:rPr>
+          <w:rFonts w:ascii="Consolas" w:eastAsia="Times New Roman" w:hAnsi="Consolas" w:cs="Times New Roman"/>
+          <w:color w:val="D4D4D4"/>
+          <w:sz w:val="21"/>
+          <w:szCs w:val="21"/>
+        </w:rPr>
+        <w:t>    cat /docker-entrypoint-initdb.d/template &gt;&gt; /docker-entrypoint-initdb.d/5.schema-per-service.sql</w:t>
+      </w:r>
+    </w:p>
+    <w:p>
+      <w:pPr>
+        <w:shd w:val="clear" w:color="auto" w:fill="1E1E1E"/>
+        <w:spacing w:after="0" w:line="285" w:lineRule="atLeast"/>
+        <w:rPr>
+          <w:rFonts w:ascii="Consolas" w:eastAsia="Times New Roman" w:hAnsi="Consolas" w:cs="Times New Roman"/>
+          <w:color w:val="D4D4D4"/>
+          <w:sz w:val="21"/>
+          <w:szCs w:val="21"/>
+        </w:rPr>
+      </w:pPr>
+      <w:r>
+        <w:rPr>
+          <w:rFonts w:ascii="Consolas" w:eastAsia="Times New Roman" w:hAnsi="Consolas" w:cs="Times New Roman"/>
+          <w:color w:val="C586C0"/>
+          <w:sz w:val="21"/>
+          <w:szCs w:val="21"/>
+        </w:rPr>
+        <w:t>done</w:t>
+      </w:r>
+    </w:p>
+    <w:p>
+      <w:pPr>
+        <w:shd w:val="clear" w:color="auto" w:fill="1E1E1E"/>
+        <w:spacing w:after="0" w:line="285" w:lineRule="atLeast"/>
+        <w:rPr>
+          <w:rFonts w:ascii="Consolas" w:eastAsia="Times New Roman" w:hAnsi="Consolas" w:cs="Times New Roman"/>
+          <w:color w:val="D4D4D4"/>
+          <w:sz w:val="21"/>
+          <w:szCs w:val="21"/>
+        </w:rPr>
+      </w:pPr>
+    </w:p>
+    <w:p>
+      <w:pPr>
+        <w:rPr>
+          <w:rFonts w:ascii="Consolas" w:eastAsia="Times New Roman" w:hAnsi="Consolas" w:cs="Courier New"/>
+          <w:sz w:val="20"/>
+          <w:szCs w:val="20"/>
+          <w:bdr w:val="none" w:sz="0" w:space="0" w:color="auto" w:frame="1"/>
+        </w:rPr>
+      </w:pPr>
+    </w:p>
+    <w:p>
+      <w:pPr>
+        <w:rPr>
+          <w:rFonts w:ascii="Consolas" w:eastAsia="Times New Roman" w:hAnsi="Consolas" w:cs="Courier New"/>
+          <w:sz w:val="20"/>
+          <w:szCs w:val="20"/>
+          <w:bdr w:val="none" w:sz="0" w:space="0" w:color="auto" w:frame="1"/>
+        </w:rPr>
+      </w:pPr>
+    </w:p>
+    <w:p>
+      <w:pPr>
+        <w:rPr>
+          <w:rFonts w:ascii="Consolas" w:eastAsia="Times New Roman" w:hAnsi="Consolas" w:cs="Courier New"/>
+          <w:sz w:val="20"/>
+          <w:szCs w:val="20"/>
+          <w:bdr w:val="none" w:sz="0" w:space="0" w:color="auto" w:frame="1"/>
+        </w:rPr>
+      </w:pPr>
+      <w:hyperlink r:id="rId37" w:history="1">
+        <w:r>
+          <w:rPr>
+            <w:rStyle w:val="Hyperlink"/>
+            <w:rFonts w:ascii="Consolas" w:eastAsia="Times New Roman" w:hAnsi="Consolas" w:cs="Courier New"/>
+            <w:sz w:val="20"/>
+            <w:szCs w:val="20"/>
+            <w:bdr w:val="none" w:sz="0" w:space="0" w:color="auto" w:frame="1"/>
+          </w:rPr>
+          <w:t>https://stackoverflow.com/questions/11754781/how-to-declare-a-variable-in-mysql</w:t>
+        </w:r>
+      </w:hyperlink>
+      <w:r>
+        <w:rPr>
+          <w:rFonts w:ascii="Consolas" w:eastAsia="Times New Roman" w:hAnsi="Consolas" w:cs="Courier New"/>
+          <w:sz w:val="20"/>
+          <w:szCs w:val="20"/>
+          <w:bdr w:val="none" w:sz="0" w:space="0" w:color="auto" w:frame="1"/>
+        </w:rPr>
+        <w:t xml:space="preserve"> </w:t>
+      </w:r>
+    </w:p>
+    <w:p>
+      <w:pPr>
+        <w:rPr>
+          <w:rFonts w:ascii="Consolas" w:eastAsia="Times New Roman" w:hAnsi="Consolas" w:cs="Courier New"/>
+          <w:sz w:val="20"/>
+          <w:szCs w:val="20"/>
+          <w:bdr w:val="none" w:sz="0" w:space="0" w:color="auto" w:frame="1"/>
+        </w:rPr>
+      </w:pPr>
+    </w:p>
+    <w:p>
+      <w:pPr>
+        <w:rPr>
+          <w:rFonts w:ascii="Consolas" w:eastAsia="Times New Roman" w:hAnsi="Consolas" w:cs="Courier New"/>
+          <w:sz w:val="20"/>
+          <w:szCs w:val="20"/>
+          <w:bdr w:val="none" w:sz="0" w:space="0" w:color="auto" w:frame="1"/>
+        </w:rPr>
+      </w:pPr>
+      <w:r>
+        <w:rPr>
+          <w:rFonts w:ascii="Consolas" w:eastAsia="Times New Roman" w:hAnsi="Consolas" w:cs="Courier New"/>
+          <w:noProof/>
+          <w:sz w:val="20"/>
+          <w:szCs w:val="20"/>
+          <w:bdr w:val="none" w:sz="0" w:space="0" w:color="auto" w:frame="1"/>
+        </w:rPr>
+        <w:lastRenderedPageBreak/>
+        <w:drawing>
+          <wp:inline distT="0" distB="0" distL="0" distR="0" wp14:anchorId="26EB13AC" wp14:editId="79978E0F">
+            <wp:extent cx="3642676" cy="2865368"/>
+            <wp:effectExtent l="0" t="0" r="0" b="0"/>
+            <wp:docPr id="10" name="Picture 10"/>
+            <wp:cNvGraphicFramePr>
+              <a:graphicFrameLocks xmlns:a="http://schemas.openxmlformats.org/drawingml/2006/main" noChangeAspect="1"/>
+            </wp:cNvGraphicFramePr>
+            <a:graphic xmlns:a="http://schemas.openxmlformats.org/drawingml/2006/main">
+              <a:graphicData uri="http://schemas.openxmlformats.org/drawingml/2006/picture">
+                <pic:pic xmlns:pic="http://schemas.openxmlformats.org/drawingml/2006/picture">
+                  <pic:nvPicPr>
+                    <pic:cNvPr id="1" name=""/>
+                    <pic:cNvPicPr/>
+                  </pic:nvPicPr>
+                  <pic:blipFill>
+                    <a:blip r:embed="rId38"/>
+                    <a:stretch>
+                      <a:fillRect/>
+                    </a:stretch>
+                  </pic:blipFill>
+                  <pic:spPr>
+                    <a:xfrm>
+                      <a:off x="0" y="0"/>
+                      <a:ext cx="3642676" cy="2865368"/>
+                    </a:xfrm>
+                    <a:prstGeom prst="rect">
+                      <a:avLst/>
+                    </a:prstGeom>
+                  </pic:spPr>
+                </pic:pic>
+              </a:graphicData>
+            </a:graphic>
+          </wp:inline>
+        </w:drawing>
+      </w:r>
+    </w:p>
+    <w:p>
+      <w:pPr>
+        <w:rPr>
+          <w:rFonts w:ascii="Consolas" w:eastAsia="Times New Roman" w:hAnsi="Consolas" w:cs="Courier New"/>
+          <w:sz w:val="20"/>
+          <w:szCs w:val="20"/>
+          <w:bdr w:val="none" w:sz="0" w:space="0" w:color="auto" w:frame="1"/>
+        </w:rPr>
+      </w:pPr>
+      <w:r>
+        <w:rPr>
+          <w:rFonts w:ascii="Consolas" w:eastAsia="Times New Roman" w:hAnsi="Consolas" w:cs="Courier New"/>
+          <w:sz w:val="20"/>
+          <w:szCs w:val="20"/>
+          <w:bdr w:val="none" w:sz="0" w:space="0" w:color="auto" w:frame="1"/>
+        </w:rPr>
+        <w:t>Chua start MySQL server?</w:t>
+      </w:r>
+      <w:r>
+        <w:rPr>
+          <w:rFonts w:ascii="Consolas" w:eastAsia="Times New Roman" w:hAnsi="Consolas" w:cs="Courier New"/>
+          <w:sz w:val="20"/>
+          <w:szCs w:val="20"/>
+          <w:bdr w:val="none" w:sz="0" w:space="0" w:color="auto" w:frame="1"/>
+        </w:rPr>
+        <w:t xml:space="preserve"> FIXED by reinstall all MySQL</w:t>
+      </w:r>
+    </w:p>
+    <w:p>
+      <w:pPr>
+        <w:rPr>
+          <w:rFonts w:ascii="Consolas" w:eastAsia="Times New Roman" w:hAnsi="Consolas" w:cs="Courier New"/>
+          <w:sz w:val="20"/>
+          <w:szCs w:val="20"/>
+          <w:bdr w:val="none" w:sz="0" w:space="0" w:color="auto" w:frame="1"/>
+        </w:rPr>
+      </w:pPr>
+      <w:r>
+        <w:rPr>
+          <w:rFonts w:ascii="Consolas" w:eastAsia="Times New Roman" w:hAnsi="Consolas" w:cs="Courier New"/>
+          <w:noProof/>
+          <w:sz w:val="20"/>
+          <w:szCs w:val="20"/>
+          <w:bdr w:val="none" w:sz="0" w:space="0" w:color="auto" w:frame="1"/>
+        </w:rPr>
+        <w:drawing>
+          <wp:inline distT="0" distB="0" distL="0" distR="0" wp14:anchorId="4335FF5F" wp14:editId="49BA4511">
+            <wp:extent cx="7110730" cy="1595120"/>
+            <wp:effectExtent l="0" t="0" r="0" b="5080"/>
+            <wp:docPr id="11" name="Picture 11"/>
+            <wp:cNvGraphicFramePr>
+              <a:graphicFrameLocks xmlns:a="http://schemas.openxmlformats.org/drawingml/2006/main" noChangeAspect="1"/>
+            </wp:cNvGraphicFramePr>
+            <a:graphic xmlns:a="http://schemas.openxmlformats.org/drawingml/2006/main">
+              <a:graphicData uri="http://schemas.openxmlformats.org/drawingml/2006/picture">
+                <pic:pic xmlns:pic="http://schemas.openxmlformats.org/drawingml/2006/picture">
+                  <pic:nvPicPr>
+                    <pic:cNvPr id="1" name=""/>
+                    <pic:cNvPicPr/>
+                  </pic:nvPicPr>
+                  <pic:blipFill>
+                    <a:blip r:embed="rId39"/>
+                    <a:stretch>
+                      <a:fillRect/>
+                    </a:stretch>
+                  </pic:blipFill>
+                  <pic:spPr>
+                    <a:xfrm>
+                      <a:off x="0" y="0"/>
+                      <a:ext cx="7110730" cy="1595120"/>
+                    </a:xfrm>
+                    <a:prstGeom prst="rect">
+                      <a:avLst/>
+                    </a:prstGeom>
+                  </pic:spPr>
+                </pic:pic>
+              </a:graphicData>
+            </a:graphic>
+          </wp:inline>
+        </w:drawing>
+      </w:r>
+    </w:p>
+    <w:p>
+      <w:pPr>
+        <w:rPr>
+          <w:rFonts w:ascii="Consolas" w:eastAsia="Times New Roman" w:hAnsi="Consolas" w:cs="Courier New"/>
+          <w:sz w:val="20"/>
+          <w:szCs w:val="20"/>
+          <w:bdr w:val="none" w:sz="0" w:space="0" w:color="auto" w:frame="1"/>
+        </w:rPr>
+      </w:pPr>
+      <w:r>
+        <w:rPr>
+          <w:rFonts w:ascii="Consolas" w:eastAsia="Times New Roman" w:hAnsi="Consolas" w:cs="Courier New"/>
+          <w:sz w:val="20"/>
+          <w:szCs w:val="20"/>
+          <w:bdr w:val="none" w:sz="0" w:space="0" w:color="auto" w:frame="1"/>
+        </w:rPr>
+        <w:t>Re-install MySQL:</w:t>
+      </w:r>
+      <w:r>
+        <w:rPr>
+          <w:rFonts w:ascii="Consolas" w:eastAsia="Times New Roman" w:hAnsi="Consolas" w:cs="Courier New"/>
+          <w:sz w:val="20"/>
+          <w:szCs w:val="20"/>
+          <w:bdr w:val="none" w:sz="0" w:space="0" w:color="auto" w:frame="1"/>
+        </w:rPr>
+        <w:t xml:space="preserve"> use MSI file to uninstall all and then reinstall.</w:t>
+      </w:r>
+    </w:p>
+    <w:p>
+      <w:pPr>
+        <w:rPr>
+          <w:rFonts w:ascii="Consolas" w:eastAsia="Times New Roman" w:hAnsi="Consolas" w:cs="Courier New"/>
+          <w:sz w:val="20"/>
+          <w:szCs w:val="20"/>
+          <w:bdr w:val="none" w:sz="0" w:space="0" w:color="auto" w:frame="1"/>
+        </w:rPr>
+      </w:pPr>
+      <w:r>
+        <w:rPr>
+          <w:rFonts w:ascii="Consolas" w:eastAsia="Times New Roman" w:hAnsi="Consolas" w:cs="Courier New"/>
+          <w:sz w:val="20"/>
+          <w:szCs w:val="20"/>
+          <w:bdr w:val="none" w:sz="0" w:space="0" w:color="auto" w:frame="1"/>
+        </w:rPr>
+        <w:drawing>
+          <wp:inline distT="0" distB="0" distL="0" distR="0" wp14:anchorId="500D7C6A" wp14:editId="0AFF56BB">
+            <wp:extent cx="4286925" cy="3266615"/>
+            <wp:effectExtent l="0" t="0" r="0" b="0"/>
+            <wp:docPr id="13" name="Picture 13"/>
+            <wp:cNvGraphicFramePr>
+              <a:graphicFrameLocks xmlns:a="http://schemas.openxmlformats.org/drawingml/2006/main" noChangeAspect="1"/>
+            </wp:cNvGraphicFramePr>
+            <a:graphic xmlns:a="http://schemas.openxmlformats.org/drawingml/2006/main">
+              <a:graphicData uri="http://schemas.openxmlformats.org/drawingml/2006/picture">
+                <pic:pic xmlns:pic="http://schemas.openxmlformats.org/drawingml/2006/picture">
+                  <pic:nvPicPr>
+                    <pic:cNvPr id="1" name=""/>
+                    <pic:cNvPicPr/>
+                  </pic:nvPicPr>
+                  <pic:blipFill>
+                    <a:blip r:embed="rId40"/>
+                    <a:stretch>
+                      <a:fillRect/>
+                    </a:stretch>
+                  </pic:blipFill>
+                  <pic:spPr>
+                    <a:xfrm>
+                      <a:off x="0" y="0"/>
+                      <a:ext cx="4305536" cy="3280797"/>
+                    </a:xfrm>
+                    <a:prstGeom prst="rect">
+                      <a:avLst/>
+                    </a:prstGeom>
+                  </pic:spPr>
+                </pic:pic>
+              </a:graphicData>
+            </a:graphic>
+          </wp:inline>
+        </w:drawing>
+      </w:r>
+      <w:r>
+        <w:rPr>
+          <w:rFonts w:ascii="Consolas" w:eastAsia="Times New Roman" w:hAnsi="Consolas" w:cs="Courier New"/>
+          <w:sz w:val="20"/>
+          <w:szCs w:val="20"/>
+          <w:bdr w:val="none" w:sz="0" w:space="0" w:color="auto" w:frame="1"/>
+        </w:rPr>
+        <w:drawing>
+          <wp:inline distT="0" distB="0" distL="0" distR="0" wp14:anchorId="358D0638" wp14:editId="3BF91AD1">
+            <wp:extent cx="2648195" cy="2591851"/>
+            <wp:effectExtent l="0" t="0" r="0" b="0"/>
+            <wp:docPr id="14" name="Picture 14"/>
+            <wp:cNvGraphicFramePr>
+              <a:graphicFrameLocks xmlns:a="http://schemas.openxmlformats.org/drawingml/2006/main" noChangeAspect="1"/>
+            </wp:cNvGraphicFramePr>
+            <a:graphic xmlns:a="http://schemas.openxmlformats.org/drawingml/2006/main">
+              <a:graphicData uri="http://schemas.openxmlformats.org/drawingml/2006/picture">
+                <pic:pic xmlns:pic="http://schemas.openxmlformats.org/drawingml/2006/picture">
+                  <pic:nvPicPr>
+                    <pic:cNvPr id="1" name=""/>
+                    <pic:cNvPicPr/>
+                  </pic:nvPicPr>
+                  <pic:blipFill>
+                    <a:blip r:embed="rId41"/>
+                    <a:stretch>
+                      <a:fillRect/>
+                    </a:stretch>
+                  </pic:blipFill>
+                  <pic:spPr>
+                    <a:xfrm>
+                      <a:off x="0" y="0"/>
+                      <a:ext cx="2656206" cy="2599691"/>
+                    </a:xfrm>
+                    <a:prstGeom prst="rect">
+                      <a:avLst/>
+                    </a:prstGeom>
+                  </pic:spPr>
+                </pic:pic>
+              </a:graphicData>
+            </a:graphic>
+          </wp:inline>
+        </w:drawing>
+      </w:r>
+    </w:p>
+    <w:p>
+      <w:pPr>
+        <w:rPr>
+          <w:rFonts w:ascii="Consolas" w:eastAsia="Times New Roman" w:hAnsi="Consolas" w:cs="Courier New"/>
+          <w:sz w:val="20"/>
+          <w:szCs w:val="20"/>
+          <w:bdr w:val="none" w:sz="0" w:space="0" w:color="auto" w:frame="1"/>
+        </w:rPr>
+      </w:pPr>
+      <w:r>
+        <w:rPr>
+          <w:rFonts w:ascii="Consolas" w:eastAsia="Times New Roman" w:hAnsi="Consolas" w:cs="Courier New"/>
+          <w:sz w:val="20"/>
+          <w:szCs w:val="20"/>
+          <w:bdr w:val="none" w:sz="0" w:space="0" w:color="auto" w:frame="1"/>
+        </w:rPr>
+        <w:lastRenderedPageBreak/>
+        <w:drawing>
+          <wp:inline distT="0" distB="0" distL="0" distR="0" wp14:anchorId="0CC95C48" wp14:editId="466EBB74">
+            <wp:extent cx="3878317" cy="2802358"/>
+            <wp:effectExtent l="0" t="0" r="8255" b="0"/>
+            <wp:docPr id="15" name="Picture 15"/>
+            <wp:cNvGraphicFramePr>
+              <a:graphicFrameLocks xmlns:a="http://schemas.openxmlformats.org/drawingml/2006/main" noChangeAspect="1"/>
+            </wp:cNvGraphicFramePr>
+            <a:graphic xmlns:a="http://schemas.openxmlformats.org/drawingml/2006/main">
+              <a:graphicData uri="http://schemas.openxmlformats.org/drawingml/2006/picture">
+                <pic:pic xmlns:pic="http://schemas.openxmlformats.org/drawingml/2006/picture">
+                  <pic:nvPicPr>
+                    <pic:cNvPr id="1" name=""/>
+                    <pic:cNvPicPr/>
+                  </pic:nvPicPr>
+                  <pic:blipFill>
+                    <a:blip r:embed="rId42"/>
+                    <a:stretch>
+                      <a:fillRect/>
+                    </a:stretch>
+                  </pic:blipFill>
+                  <pic:spPr>
+                    <a:xfrm>
+                      <a:off x="0" y="0"/>
+                      <a:ext cx="3884306" cy="2806685"/>
+                    </a:xfrm>
+                    <a:prstGeom prst="rect">
+                      <a:avLst/>
+                    </a:prstGeom>
+                  </pic:spPr>
+                </pic:pic>
+              </a:graphicData>
+            </a:graphic>
+          </wp:inline>
+        </w:drawing>
+      </w:r>
+      <w:r>
+        <w:rPr>
+          <w:rFonts w:ascii="Consolas" w:eastAsia="Times New Roman" w:hAnsi="Consolas" w:cs="Courier New"/>
+          <w:sz w:val="20"/>
+          <w:szCs w:val="20"/>
+          <w:bdr w:val="none" w:sz="0" w:space="0" w:color="auto" w:frame="1"/>
+        </w:rPr>
+        <w:drawing>
+          <wp:inline distT="0" distB="0" distL="0" distR="0" wp14:anchorId="6548667B" wp14:editId="5BE3C012">
+            <wp:extent cx="2938692" cy="1398535"/>
+            <wp:effectExtent l="0" t="0" r="0" b="0"/>
+            <wp:docPr id="16" name="Picture 16"/>
+            <wp:cNvGraphicFramePr>
+              <a:graphicFrameLocks xmlns:a="http://schemas.openxmlformats.org/drawingml/2006/main" noChangeAspect="1"/>
+            </wp:cNvGraphicFramePr>
+            <a:graphic xmlns:a="http://schemas.openxmlformats.org/drawingml/2006/main">
+              <a:graphicData uri="http://schemas.openxmlformats.org/drawingml/2006/picture">
+                <pic:pic xmlns:pic="http://schemas.openxmlformats.org/drawingml/2006/picture">
+                  <pic:nvPicPr>
+                    <pic:cNvPr id="1" name=""/>
+                    <pic:cNvPicPr/>
+                  </pic:nvPicPr>
+                  <pic:blipFill>
+                    <a:blip r:embed="rId43"/>
+                    <a:stretch>
+                      <a:fillRect/>
+                    </a:stretch>
+                  </pic:blipFill>
+                  <pic:spPr>
+                    <a:xfrm>
+                      <a:off x="0" y="0"/>
+                      <a:ext cx="2944427" cy="1401265"/>
+                    </a:xfrm>
+                    <a:prstGeom prst="rect">
+                      <a:avLst/>
+                    </a:prstGeom>
+                  </pic:spPr>
+                </pic:pic>
+              </a:graphicData>
+            </a:graphic>
+          </wp:inline>
+        </w:drawing>
+      </w:r>
+    </w:p>
+    <w:p>
+      <w:pPr>
+        <w:rPr>
+          <w:rFonts w:ascii="Consolas" w:eastAsia="Times New Roman" w:hAnsi="Consolas" w:cs="Courier New"/>
+          <w:sz w:val="20"/>
+          <w:szCs w:val="20"/>
+          <w:bdr w:val="none" w:sz="0" w:space="0" w:color="auto" w:frame="1"/>
+        </w:rPr>
+      </w:pPr>
+      <w:r>
+        <w:rPr>
+          <w:rFonts w:ascii="Consolas" w:eastAsia="Times New Roman" w:hAnsi="Consolas" w:cs="Courier New"/>
+          <w:sz w:val="20"/>
+          <w:szCs w:val="20"/>
+          <w:bdr w:val="none" w:sz="0" w:space="0" w:color="auto" w:frame="1"/>
+        </w:rPr>
+        <w:drawing>
+          <wp:inline distT="0" distB="0" distL="0" distR="0" wp14:anchorId="5AE127A2" wp14:editId="28ABAED4">
+            <wp:extent cx="3266615" cy="2710472"/>
+            <wp:effectExtent l="0" t="0" r="0" b="0"/>
+            <wp:docPr id="21" name="Picture 21"/>
+            <wp:cNvGraphicFramePr>
+              <a:graphicFrameLocks xmlns:a="http://schemas.openxmlformats.org/drawingml/2006/main" noChangeAspect="1"/>
+            </wp:cNvGraphicFramePr>
+            <a:graphic xmlns:a="http://schemas.openxmlformats.org/drawingml/2006/main">
+              <a:graphicData uri="http://schemas.openxmlformats.org/drawingml/2006/picture">
+                <pic:pic xmlns:pic="http://schemas.openxmlformats.org/drawingml/2006/picture">
+                  <pic:nvPicPr>
+                    <pic:cNvPr id="1" name=""/>
+                    <pic:cNvPicPr/>
+                  </pic:nvPicPr>
+                  <pic:blipFill>
+                    <a:blip r:embed="rId44"/>
+                    <a:stretch>
+                      <a:fillRect/>
+                    </a:stretch>
+                  </pic:blipFill>
+                  <pic:spPr>
+                    <a:xfrm>
+                      <a:off x="0" y="0"/>
+                      <a:ext cx="3277521" cy="2719521"/>
+                    </a:xfrm>
+                    <a:prstGeom prst="rect">
+                      <a:avLst/>
+                    </a:prstGeom>
+                  </pic:spPr>
+                </pic:pic>
+              </a:graphicData>
+            </a:graphic>
+          </wp:inline>
+        </w:drawing>
+      </w:r>
+    </w:p>
+    <w:p>
+      <w:pPr>
+        <w:rPr>
+          <w:rFonts w:ascii="Consolas" w:eastAsia="Times New Roman" w:hAnsi="Consolas" w:cs="Courier New"/>
+          <w:sz w:val="20"/>
+          <w:szCs w:val="20"/>
+          <w:bdr w:val="none" w:sz="0" w:space="0" w:color="auto" w:frame="1"/>
+        </w:rPr>
+      </w:pPr>
+      <w:hyperlink r:id="rId45" w:history="1">
+        <w:r>
+          <w:rPr>
+            <w:rStyle w:val="Hyperlink"/>
+            <w:rFonts w:ascii="Consolas" w:eastAsia="Times New Roman" w:hAnsi="Consolas" w:cs="Courier New"/>
+            <w:sz w:val="20"/>
+            <w:szCs w:val="20"/>
+            <w:bdr w:val="none" w:sz="0" w:space="0" w:color="auto" w:frame="1"/>
+          </w:rPr>
+          <w:t>https://www.onlinetutorialspoint.com/mysql/install-mysql-on-windows-10-step-by-step.html</w:t>
+        </w:r>
+      </w:hyperlink>
+      <w:r>
+        <w:rPr>
+          <w:rFonts w:ascii="Consolas" w:eastAsia="Times New Roman" w:hAnsi="Consolas" w:cs="Courier New"/>
+          <w:sz w:val="20"/>
+          <w:szCs w:val="20"/>
+          <w:bdr w:val="none" w:sz="0" w:space="0" w:color="auto" w:frame="1"/>
+        </w:rPr>
+        <w:t xml:space="preserve"> </w:t>
+      </w:r>
+    </w:p>
+    <w:p>
+      <w:pPr>
+        <w:rPr>
+          <w:rFonts w:ascii="Consolas" w:eastAsia="Times New Roman" w:hAnsi="Consolas" w:cs="Courier New"/>
+          <w:sz w:val="20"/>
+          <w:szCs w:val="20"/>
+          <w:bdr w:val="none" w:sz="0" w:space="0" w:color="auto" w:frame="1"/>
+        </w:rPr>
+      </w:pPr>
+      <w:r>
+        <w:rPr>
+          <w:rFonts w:ascii="Consolas" w:eastAsia="Times New Roman" w:hAnsi="Consolas" w:cs="Courier New"/>
+          <w:sz w:val="20"/>
+          <w:szCs w:val="20"/>
+          <w:bdr w:val="none" w:sz="0" w:space="0" w:color="auto" w:frame="1"/>
+        </w:rPr>
+        <w:t>Khong bi loi nua, fixed.</w:t>
+      </w:r>
+    </w:p>
+    <w:p>
+      <w:pPr>
+        <w:rPr>
+          <w:rFonts w:ascii="Consolas" w:eastAsia="Times New Roman" w:hAnsi="Consolas" w:cs="Courier New"/>
+          <w:sz w:val="20"/>
+          <w:szCs w:val="20"/>
+          <w:bdr w:val="none" w:sz="0" w:space="0" w:color="auto" w:frame="1"/>
+        </w:rPr>
+      </w:pPr>
+      <w:hyperlink r:id="rId46" w:history="1">
+        <w:r>
+          <w:rPr>
+            <w:rStyle w:val="Hyperlink"/>
+            <w:rFonts w:ascii="Consolas" w:eastAsia="Times New Roman" w:hAnsi="Consolas" w:cs="Courier New"/>
+            <w:sz w:val="20"/>
+            <w:szCs w:val="20"/>
+            <w:bdr w:val="none" w:sz="0" w:space="0" w:color="auto" w:frame="1"/>
+          </w:rPr>
+          <w:t>https://www.baeldung.com/spring-data-jpa-generate-db-schema</w:t>
+        </w:r>
+      </w:hyperlink>
+      <w:r>
+        <w:rPr>
+          <w:rFonts w:ascii="Consolas" w:eastAsia="Times New Roman" w:hAnsi="Consolas" w:cs="Courier New"/>
+          <w:sz w:val="20"/>
+          <w:szCs w:val="20"/>
+          <w:bdr w:val="none" w:sz="0" w:space="0" w:color="auto" w:frame="1"/>
+        </w:rPr>
+        <w:t xml:space="preserve"> </w:t>
+      </w:r>
+    </w:p>
+    <w:p>
+      <w:pPr>
+        <w:rPr>
+          <w:rFonts w:ascii="Consolas" w:eastAsia="Times New Roman" w:hAnsi="Consolas" w:cs="Courier New"/>
+          <w:sz w:val="20"/>
+          <w:szCs w:val="20"/>
+          <w:bdr w:val="none" w:sz="0" w:space="0" w:color="auto" w:frame="1"/>
+        </w:rPr>
+      </w:pPr>
+      <w:r>
+        <w:rPr>
+          <w:rFonts w:ascii="Consolas" w:eastAsia="Times New Roman" w:hAnsi="Consolas" w:cs="Courier New"/>
+          <w:sz w:val="20"/>
+          <w:szCs w:val="20"/>
+          <w:bdr w:val="none" w:sz="0" w:space="0" w:color="auto" w:frame="1"/>
+        </w:rPr>
+        <w:t>Copy to application.properties:  2 types: create or/and drop, see link</w:t>
+      </w:r>
+    </w:p>
+    <w:p>
+      <w:pPr>
+        <w:shd w:val="clear" w:color="auto" w:fill="1E1E1E"/>
+        <w:spacing w:after="0" w:line="285" w:lineRule="atLeast"/>
+        <w:rPr>
+          <w:rFonts w:ascii="Consolas" w:eastAsia="Times New Roman" w:hAnsi="Consolas" w:cs="Times New Roman"/>
+          <w:color w:val="D4D4D4"/>
+          <w:sz w:val="21"/>
+          <w:szCs w:val="21"/>
+        </w:rPr>
+      </w:pPr>
+      <w:r>
+        <w:rPr>
+          <w:rFonts w:ascii="Consolas" w:eastAsia="Times New Roman" w:hAnsi="Consolas" w:cs="Times New Roman"/>
+          <w:color w:val="D4D4D4"/>
+          <w:sz w:val="21"/>
+          <w:szCs w:val="21"/>
+        </w:rPr>
+        <w:t>spring.jpa.properties.javax.persistence.schema-generation.scripts.action=</w:t>
+      </w:r>
+      <w:r>
+        <w:rPr>
+          <w:rFonts w:ascii="Consolas" w:eastAsia="Times New Roman" w:hAnsi="Consolas" w:cs="Times New Roman"/>
+          <w:color w:val="CE9178"/>
+          <w:sz w:val="21"/>
+          <w:szCs w:val="21"/>
+        </w:rPr>
+        <w:t>create</w:t>
+      </w:r>
+    </w:p>
+    <w:p>
+      <w:pPr>
+        <w:shd w:val="clear" w:color="auto" w:fill="1E1E1E"/>
+        <w:spacing w:after="0" w:line="285" w:lineRule="atLeast"/>
+        <w:rPr>
+          <w:rFonts w:ascii="Consolas" w:eastAsia="Times New Roman" w:hAnsi="Consolas" w:cs="Times New Roman"/>
+          <w:color w:val="D4D4D4"/>
+          <w:sz w:val="21"/>
+          <w:szCs w:val="21"/>
+        </w:rPr>
+      </w:pPr>
+      <w:r>
+        <w:rPr>
+          <w:rFonts w:ascii="Consolas" w:eastAsia="Times New Roman" w:hAnsi="Consolas" w:cs="Times New Roman"/>
+          <w:color w:val="D4D4D4"/>
+          <w:sz w:val="21"/>
+          <w:szCs w:val="21"/>
+        </w:rPr>
+        <w:t>spring.jpa.properties.javax.persistence.schema-generation.scripts.create-target=</w:t>
+      </w:r>
+      <w:r>
+        <w:rPr>
+          <w:rFonts w:ascii="Consolas" w:eastAsia="Times New Roman" w:hAnsi="Consolas" w:cs="Times New Roman"/>
+          <w:color w:val="CE9178"/>
+          <w:sz w:val="21"/>
+          <w:szCs w:val="21"/>
+        </w:rPr>
+        <w:t>create.sql</w:t>
+      </w:r>
+    </w:p>
+    <w:p>
+      <w:pPr>
+        <w:shd w:val="clear" w:color="auto" w:fill="1E1E1E"/>
+        <w:spacing w:after="0" w:line="285" w:lineRule="atLeast"/>
+        <w:rPr>
+          <w:rFonts w:ascii="Consolas" w:eastAsia="Times New Roman" w:hAnsi="Consolas" w:cs="Times New Roman"/>
+          <w:color w:val="D4D4D4"/>
+          <w:sz w:val="21"/>
+          <w:szCs w:val="21"/>
+        </w:rPr>
+      </w:pPr>
+      <w:r>
+        <w:rPr>
+          <w:rFonts w:ascii="Consolas" w:eastAsia="Times New Roman" w:hAnsi="Consolas" w:cs="Times New Roman"/>
+          <w:color w:val="D4D4D4"/>
+          <w:sz w:val="21"/>
+          <w:szCs w:val="21"/>
+        </w:rPr>
+        <w:t>spring.jpa.properties.javax.persistence.schema-generation.scripts.create-source=</w:t>
+      </w:r>
+      <w:r>
+        <w:rPr>
+          <w:rFonts w:ascii="Consolas" w:eastAsia="Times New Roman" w:hAnsi="Consolas" w:cs="Times New Roman"/>
+          <w:color w:val="CE9178"/>
+          <w:sz w:val="21"/>
+          <w:szCs w:val="21"/>
+        </w:rPr>
+        <w:t>metadata</w:t>
+      </w:r>
+    </w:p>
+    <w:p>
+      <w:pPr>
+        <w:rPr>
+          <w:rFonts w:ascii="Consolas" w:eastAsia="Times New Roman" w:hAnsi="Consolas" w:cs="Courier New"/>
+          <w:sz w:val="20"/>
+          <w:szCs w:val="20"/>
+          <w:bdr w:val="none" w:sz="0" w:space="0" w:color="auto" w:frame="1"/>
+        </w:rPr>
+      </w:pPr>
+    </w:p>
+    <w:p>
+      <w:pPr>
+        <w:rPr>
+          <w:rFonts w:ascii="Consolas" w:eastAsia="Times New Roman" w:hAnsi="Consolas" w:cs="Courier New"/>
+          <w:sz w:val="20"/>
+          <w:szCs w:val="20"/>
+          <w:bdr w:val="none" w:sz="0" w:space="0" w:color="auto" w:frame="1"/>
+        </w:rPr>
+      </w:pPr>
+      <w:r>
+        <w:rPr>
+          <w:rFonts w:ascii="Consolas" w:eastAsia="Times New Roman" w:hAnsi="Consolas" w:cs="Courier New"/>
+          <w:sz w:val="20"/>
+          <w:szCs w:val="20"/>
+          <w:bdr w:val="none" w:sz="0" w:space="0" w:color="auto" w:frame="1"/>
+        </w:rPr>
+        <w:t>and then RUN the project: mvn spring-boot:run</w:t>
+      </w:r>
+      <w:r>
+        <w:rPr>
+          <w:rFonts w:ascii="Consolas" w:eastAsia="Times New Roman" w:hAnsi="Consolas" w:cs="Courier New"/>
+          <w:sz w:val="20"/>
+          <w:szCs w:val="20"/>
+          <w:bdr w:val="none" w:sz="0" w:space="0" w:color="auto" w:frame="1"/>
+        </w:rPr>
+        <w:t xml:space="preserve">  (this RUN when have no notes_app database -&gt; still generate)</w:t>
+      </w:r>
+      <w:r>
+        <w:rPr>
+          <w:rFonts w:ascii="Consolas" w:eastAsia="Times New Roman" w:hAnsi="Consolas" w:cs="Courier New"/>
+          <w:sz w:val="20"/>
+          <w:szCs w:val="20"/>
+          <w:bdr w:val="none" w:sz="0" w:space="0" w:color="auto" w:frame="1"/>
+        </w:rPr>
+        <w:t xml:space="preserve">. Error when RUN: </w:t>
+      </w:r>
+      <w:r>
+        <w:rPr>
+          <w:rFonts w:ascii="Consolas" w:eastAsia="Times New Roman" w:hAnsi="Consolas" w:cs="Courier New"/>
+          <w:sz w:val="20"/>
+          <w:szCs w:val="20"/>
+          <w:bdr w:val="none" w:sz="0" w:space="0" w:color="auto" w:frame="1"/>
+        </w:rPr>
+        <w:t>o.h.engine.jdbc.spi.SqlExceptionHelper   : Unknown database 'notes_app'</w:t>
+      </w:r>
+    </w:p>
+    <w:p>
+      <w:pPr>
+        <w:rPr>
+          <w:rFonts w:ascii="Consolas" w:eastAsia="Times New Roman" w:hAnsi="Consolas" w:cs="Courier New"/>
+          <w:sz w:val="20"/>
+          <w:szCs w:val="20"/>
+          <w:bdr w:val="none" w:sz="0" w:space="0" w:color="auto" w:frame="1"/>
+        </w:rPr>
+      </w:pPr>
+      <w:r>
+        <w:rPr>
+          <w:rFonts w:ascii="Consolas" w:eastAsia="Times New Roman" w:hAnsi="Consolas" w:cs="Courier New"/>
+          <w:sz w:val="20"/>
+          <w:szCs w:val="20"/>
+          <w:bdr w:val="none" w:sz="0" w:space="0" w:color="auto" w:frame="1"/>
+        </w:rPr>
+        <w:t>will have</w:t>
+      </w:r>
+      <w:r>
+        <w:rPr>
+          <w:rFonts w:ascii="Consolas" w:eastAsia="Times New Roman" w:hAnsi="Consolas" w:cs="Courier New"/>
+          <w:sz w:val="20"/>
+          <w:szCs w:val="20"/>
+          <w:bdr w:val="none" w:sz="0" w:space="0" w:color="auto" w:frame="1"/>
+        </w:rPr>
+        <w:t xml:space="preserve"> automatically</w:t>
+      </w:r>
+      <w:r>
+        <w:rPr>
+          <w:rFonts w:ascii="Consolas" w:eastAsia="Times New Roman" w:hAnsi="Consolas" w:cs="Courier New"/>
+          <w:sz w:val="20"/>
+          <w:szCs w:val="20"/>
+          <w:bdr w:val="none" w:sz="0" w:space="0" w:color="auto" w:frame="1"/>
+        </w:rPr>
+        <w:t xml:space="preserve">: </w:t>
+      </w:r>
+      <w:r>
+        <w:rPr>
+          <w:rFonts w:ascii="Consolas" w:eastAsia="Times New Roman" w:hAnsi="Consolas" w:cs="Courier New"/>
+          <w:sz w:val="20"/>
+          <w:szCs w:val="20"/>
+          <w:bdr w:val="none" w:sz="0" w:space="0" w:color="auto" w:frame="1"/>
+        </w:rPr>
+        <w:t xml:space="preserve">(example project: </w:t>
+      </w:r>
+      <w:r>
+        <w:rPr>
+          <w:rFonts w:ascii="Consolas" w:eastAsia="Times New Roman" w:hAnsi="Consolas" w:cs="Courier New"/>
+          <w:sz w:val="20"/>
+          <w:szCs w:val="20"/>
+          <w:bdr w:val="none" w:sz="0" w:space="0" w:color="auto" w:frame="1"/>
+        </w:rPr>
+        <w:t>E:\Documents\Books\Java\Projects\easy-notes</w:t>
+      </w:r>
+      <w:r>
+        <w:rPr>
+          <w:rFonts w:ascii="Consolas" w:eastAsia="Times New Roman" w:hAnsi="Consolas" w:cs="Courier New"/>
+          <w:sz w:val="20"/>
+          <w:szCs w:val="20"/>
+          <w:bdr w:val="none" w:sz="0" w:space="0" w:color="auto" w:frame="1"/>
+        </w:rPr>
+        <w:t>)</w:t>
+      </w:r>
       <w:bookmarkStart w:id="0" w:name="_GoBack"/>
       <w:bookmarkEnd w:id="0"/>
+    </w:p>
+    <w:p>
+      <w:pPr>
+        <w:shd w:val="clear" w:color="auto" w:fill="1E1E1E"/>
+        <w:spacing w:after="0" w:line="285" w:lineRule="atLeast"/>
+        <w:rPr>
+          <w:rFonts w:ascii="Consolas" w:eastAsia="Times New Roman" w:hAnsi="Consolas" w:cs="Times New Roman"/>
+          <w:color w:val="D4D4D4"/>
+          <w:sz w:val="21"/>
+          <w:szCs w:val="21"/>
+        </w:rPr>
+      </w:pPr>
+      <w:r>
+        <w:rPr>
+          <w:rFonts w:ascii="Consolas" w:eastAsia="Times New Roman" w:hAnsi="Consolas" w:cs="Times New Roman"/>
+          <w:color w:val="569CD6"/>
+          <w:sz w:val="21"/>
+          <w:szCs w:val="21"/>
+        </w:rPr>
+        <w:t>create</w:t>
+      </w:r>
+      <w:r>
+        <w:rPr>
+          <w:rFonts w:ascii="Consolas" w:eastAsia="Times New Roman" w:hAnsi="Consolas" w:cs="Times New Roman"/>
+          <w:color w:val="D4D4D4"/>
+          <w:sz w:val="21"/>
+          <w:szCs w:val="21"/>
+        </w:rPr>
+        <w:t> </w:t>
+      </w:r>
+      <w:r>
+        <w:rPr>
+          <w:rFonts w:ascii="Consolas" w:eastAsia="Times New Roman" w:hAnsi="Consolas" w:cs="Times New Roman"/>
+          <w:color w:val="569CD6"/>
+          <w:sz w:val="21"/>
+          <w:szCs w:val="21"/>
+        </w:rPr>
+        <w:t>table</w:t>
+      </w:r>
+      <w:r>
+        <w:rPr>
+          <w:rFonts w:ascii="Consolas" w:eastAsia="Times New Roman" w:hAnsi="Consolas" w:cs="Times New Roman"/>
+          <w:color w:val="D4D4D4"/>
+          <w:sz w:val="21"/>
+          <w:szCs w:val="21"/>
+        </w:rPr>
+        <w:t> notes (</w:t>
+      </w:r>
+    </w:p>
+    <w:p>
+      <w:pPr>
+        <w:shd w:val="clear" w:color="auto" w:fill="1E1E1E"/>
+        <w:spacing w:after="0" w:line="285" w:lineRule="atLeast"/>
+        <w:rPr>
+          <w:rFonts w:ascii="Consolas" w:eastAsia="Times New Roman" w:hAnsi="Consolas" w:cs="Times New Roman"/>
+          <w:color w:val="D4D4D4"/>
+          <w:sz w:val="21"/>
+          <w:szCs w:val="21"/>
+        </w:rPr>
+      </w:pPr>
+      <w:r>
+        <w:rPr>
+          <w:rFonts w:ascii="Consolas" w:eastAsia="Times New Roman" w:hAnsi="Consolas" w:cs="Times New Roman"/>
+          <w:color w:val="D4D4D4"/>
+          <w:sz w:val="21"/>
+          <w:szCs w:val="21"/>
+        </w:rPr>
+        <w:t>    id </w:t>
+      </w:r>
+      <w:r>
+        <w:rPr>
+          <w:rFonts w:ascii="Consolas" w:eastAsia="Times New Roman" w:hAnsi="Consolas" w:cs="Times New Roman"/>
+          <w:color w:val="569CD6"/>
+          <w:sz w:val="21"/>
+          <w:szCs w:val="21"/>
+        </w:rPr>
+        <w:t>bigint</w:t>
+      </w:r>
+      <w:r>
+        <w:rPr>
+          <w:rFonts w:ascii="Consolas" w:eastAsia="Times New Roman" w:hAnsi="Consolas" w:cs="Times New Roman"/>
+          <w:color w:val="D4D4D4"/>
+          <w:sz w:val="21"/>
+          <w:szCs w:val="21"/>
+        </w:rPr>
+        <w:t> </w:t>
+      </w:r>
+      <w:r>
+        <w:rPr>
+          <w:rFonts w:ascii="Consolas" w:eastAsia="Times New Roman" w:hAnsi="Consolas" w:cs="Times New Roman"/>
+          <w:color w:val="569CD6"/>
+          <w:sz w:val="21"/>
+          <w:szCs w:val="21"/>
+        </w:rPr>
+        <w:t>not</w:t>
+      </w:r>
+      <w:r>
+        <w:rPr>
+          <w:rFonts w:ascii="Consolas" w:eastAsia="Times New Roman" w:hAnsi="Consolas" w:cs="Times New Roman"/>
+          <w:color w:val="D4D4D4"/>
+          <w:sz w:val="21"/>
+          <w:szCs w:val="21"/>
+        </w:rPr>
+        <w:t> </w:t>
+      </w:r>
+      <w:r>
+        <w:rPr>
+          <w:rFonts w:ascii="Consolas" w:eastAsia="Times New Roman" w:hAnsi="Consolas" w:cs="Times New Roman"/>
+          <w:color w:val="569CD6"/>
+          <w:sz w:val="21"/>
+          <w:szCs w:val="21"/>
+        </w:rPr>
+        <w:t>null</w:t>
+      </w:r>
+      <w:r>
+        <w:rPr>
+          <w:rFonts w:ascii="Consolas" w:eastAsia="Times New Roman" w:hAnsi="Consolas" w:cs="Times New Roman"/>
+          <w:color w:val="D4D4D4"/>
+          <w:sz w:val="21"/>
+          <w:szCs w:val="21"/>
+        </w:rPr>
+        <w:t> auto_increment,</w:t>
+      </w:r>
+    </w:p>
+    <w:p>
+      <w:pPr>
+        <w:shd w:val="clear" w:color="auto" w:fill="1E1E1E"/>
+        <w:spacing w:after="0" w:line="285" w:lineRule="atLeast"/>
+        <w:rPr>
+          <w:rFonts w:ascii="Consolas" w:eastAsia="Times New Roman" w:hAnsi="Consolas" w:cs="Times New Roman"/>
+          <w:color w:val="D4D4D4"/>
+          <w:sz w:val="21"/>
+          <w:szCs w:val="21"/>
+        </w:rPr>
+      </w:pPr>
+      <w:r>
+        <w:rPr>
+          <w:rFonts w:ascii="Consolas" w:eastAsia="Times New Roman" w:hAnsi="Consolas" w:cs="Times New Roman"/>
+          <w:color w:val="D4D4D4"/>
+          <w:sz w:val="21"/>
+          <w:szCs w:val="21"/>
+        </w:rPr>
+        <w:t>    content </w:t>
+      </w:r>
+      <w:r>
+        <w:rPr>
+          <w:rFonts w:ascii="Consolas" w:eastAsia="Times New Roman" w:hAnsi="Consolas" w:cs="Times New Roman"/>
+          <w:color w:val="569CD6"/>
+          <w:sz w:val="21"/>
+          <w:szCs w:val="21"/>
+        </w:rPr>
+        <w:t>varchar</w:t>
+      </w:r>
+      <w:r>
+        <w:rPr>
+          <w:rFonts w:ascii="Consolas" w:eastAsia="Times New Roman" w:hAnsi="Consolas" w:cs="Times New Roman"/>
+          <w:color w:val="D4D4D4"/>
+          <w:sz w:val="21"/>
+          <w:szCs w:val="21"/>
+        </w:rPr>
+        <w:t>(</w:t>
+      </w:r>
+      <w:r>
+        <w:rPr>
+          <w:rFonts w:ascii="Consolas" w:eastAsia="Times New Roman" w:hAnsi="Consolas" w:cs="Times New Roman"/>
+          <w:color w:val="B5CEA8"/>
+          <w:sz w:val="21"/>
+          <w:szCs w:val="21"/>
+        </w:rPr>
+        <w:t>255</w:t>
+      </w:r>
+      <w:r>
+        <w:rPr>
+          <w:rFonts w:ascii="Consolas" w:eastAsia="Times New Roman" w:hAnsi="Consolas" w:cs="Times New Roman"/>
+          <w:color w:val="D4D4D4"/>
+          <w:sz w:val="21"/>
+          <w:szCs w:val="21"/>
+        </w:rPr>
+        <w:t>),</w:t>
+      </w:r>
+    </w:p>
+    <w:p>
+      <w:pPr>
+        <w:shd w:val="clear" w:color="auto" w:fill="1E1E1E"/>
+        <w:spacing w:after="0" w:line="285" w:lineRule="atLeast"/>
+        <w:rPr>
+          <w:rFonts w:ascii="Consolas" w:eastAsia="Times New Roman" w:hAnsi="Consolas" w:cs="Times New Roman"/>
+          <w:color w:val="D4D4D4"/>
+          <w:sz w:val="21"/>
+          <w:szCs w:val="21"/>
+        </w:rPr>
+      </w:pPr>
+      <w:r>
+        <w:rPr>
+          <w:rFonts w:ascii="Consolas" w:eastAsia="Times New Roman" w:hAnsi="Consolas" w:cs="Times New Roman"/>
+          <w:color w:val="D4D4D4"/>
+          <w:sz w:val="21"/>
+          <w:szCs w:val="21"/>
+        </w:rPr>
+        <w:t>    created_at </w:t>
+      </w:r>
+      <w:r>
+        <w:rPr>
+          <w:rFonts w:ascii="Consolas" w:eastAsia="Times New Roman" w:hAnsi="Consolas" w:cs="Times New Roman"/>
+          <w:color w:val="569CD6"/>
+          <w:sz w:val="21"/>
+          <w:szCs w:val="21"/>
+        </w:rPr>
+        <w:t>datetime</w:t>
+      </w:r>
+      <w:r>
+        <w:rPr>
+          <w:rFonts w:ascii="Consolas" w:eastAsia="Times New Roman" w:hAnsi="Consolas" w:cs="Times New Roman"/>
+          <w:color w:val="D4D4D4"/>
+          <w:sz w:val="21"/>
+          <w:szCs w:val="21"/>
+        </w:rPr>
+        <w:t> </w:t>
+      </w:r>
+      <w:r>
+        <w:rPr>
+          <w:rFonts w:ascii="Consolas" w:eastAsia="Times New Roman" w:hAnsi="Consolas" w:cs="Times New Roman"/>
+          <w:color w:val="569CD6"/>
+          <w:sz w:val="21"/>
+          <w:szCs w:val="21"/>
+        </w:rPr>
+        <w:t>not</w:t>
+      </w:r>
+      <w:r>
+        <w:rPr>
+          <w:rFonts w:ascii="Consolas" w:eastAsia="Times New Roman" w:hAnsi="Consolas" w:cs="Times New Roman"/>
+          <w:color w:val="D4D4D4"/>
+          <w:sz w:val="21"/>
+          <w:szCs w:val="21"/>
+        </w:rPr>
+        <w:t> </w:t>
+      </w:r>
+      <w:r>
+        <w:rPr>
+          <w:rFonts w:ascii="Consolas" w:eastAsia="Times New Roman" w:hAnsi="Consolas" w:cs="Times New Roman"/>
+          <w:color w:val="569CD6"/>
+          <w:sz w:val="21"/>
+          <w:szCs w:val="21"/>
+        </w:rPr>
+        <w:t>null</w:t>
+      </w:r>
+      <w:r>
+        <w:rPr>
+          <w:rFonts w:ascii="Consolas" w:eastAsia="Times New Roman" w:hAnsi="Consolas" w:cs="Times New Roman"/>
+          <w:color w:val="D4D4D4"/>
+          <w:sz w:val="21"/>
+          <w:szCs w:val="21"/>
+        </w:rPr>
+        <w:t>,</w:t>
+      </w:r>
+    </w:p>
+    <w:p>
+      <w:pPr>
+        <w:shd w:val="clear" w:color="auto" w:fill="1E1E1E"/>
+        <w:spacing w:after="0" w:line="285" w:lineRule="atLeast"/>
+        <w:rPr>
+          <w:rFonts w:ascii="Consolas" w:eastAsia="Times New Roman" w:hAnsi="Consolas" w:cs="Times New Roman"/>
+          <w:color w:val="D4D4D4"/>
+          <w:sz w:val="21"/>
+          <w:szCs w:val="21"/>
+        </w:rPr>
+      </w:pPr>
+      <w:r>
+        <w:rPr>
+          <w:rFonts w:ascii="Consolas" w:eastAsia="Times New Roman" w:hAnsi="Consolas" w:cs="Times New Roman"/>
+          <w:color w:val="D4D4D4"/>
+          <w:sz w:val="21"/>
+          <w:szCs w:val="21"/>
+        </w:rPr>
+        <w:t>    title </w:t>
+      </w:r>
+      <w:r>
+        <w:rPr>
+          <w:rFonts w:ascii="Consolas" w:eastAsia="Times New Roman" w:hAnsi="Consolas" w:cs="Times New Roman"/>
+          <w:color w:val="569CD6"/>
+          <w:sz w:val="21"/>
+          <w:szCs w:val="21"/>
+        </w:rPr>
+        <w:t>varchar</w:t>
+      </w:r>
+      <w:r>
+        <w:rPr>
+          <w:rFonts w:ascii="Consolas" w:eastAsia="Times New Roman" w:hAnsi="Consolas" w:cs="Times New Roman"/>
+          <w:color w:val="D4D4D4"/>
+          <w:sz w:val="21"/>
+          <w:szCs w:val="21"/>
+        </w:rPr>
+        <w:t>(</w:t>
+      </w:r>
+      <w:r>
+        <w:rPr>
+          <w:rFonts w:ascii="Consolas" w:eastAsia="Times New Roman" w:hAnsi="Consolas" w:cs="Times New Roman"/>
+          <w:color w:val="B5CEA8"/>
+          <w:sz w:val="21"/>
+          <w:szCs w:val="21"/>
+        </w:rPr>
+        <w:t>255</w:t>
+      </w:r>
+      <w:r>
+        <w:rPr>
+          <w:rFonts w:ascii="Consolas" w:eastAsia="Times New Roman" w:hAnsi="Consolas" w:cs="Times New Roman"/>
+          <w:color w:val="D4D4D4"/>
+          <w:sz w:val="21"/>
+          <w:szCs w:val="21"/>
+        </w:rPr>
+        <w:t>),</w:t>
+      </w:r>
+    </w:p>
+    <w:p>
+      <w:pPr>
+        <w:shd w:val="clear" w:color="auto" w:fill="1E1E1E"/>
+        <w:spacing w:after="0" w:line="285" w:lineRule="atLeast"/>
+        <w:rPr>
+          <w:rFonts w:ascii="Consolas" w:eastAsia="Times New Roman" w:hAnsi="Consolas" w:cs="Times New Roman"/>
+          <w:color w:val="D4D4D4"/>
+          <w:sz w:val="21"/>
+          <w:szCs w:val="21"/>
+        </w:rPr>
+      </w:pPr>
+      <w:r>
+        <w:rPr>
+          <w:rFonts w:ascii="Consolas" w:eastAsia="Times New Roman" w:hAnsi="Consolas" w:cs="Times New Roman"/>
+          <w:color w:val="D4D4D4"/>
+          <w:sz w:val="21"/>
+          <w:szCs w:val="21"/>
+        </w:rPr>
+        <w:lastRenderedPageBreak/>
+        <w:t>    updated_at </w:t>
+      </w:r>
+      <w:r>
+        <w:rPr>
+          <w:rFonts w:ascii="Consolas" w:eastAsia="Times New Roman" w:hAnsi="Consolas" w:cs="Times New Roman"/>
+          <w:color w:val="569CD6"/>
+          <w:sz w:val="21"/>
+          <w:szCs w:val="21"/>
+        </w:rPr>
+        <w:t>datetime</w:t>
+      </w:r>
+      <w:r>
+        <w:rPr>
+          <w:rFonts w:ascii="Consolas" w:eastAsia="Times New Roman" w:hAnsi="Consolas" w:cs="Times New Roman"/>
+          <w:color w:val="D4D4D4"/>
+          <w:sz w:val="21"/>
+          <w:szCs w:val="21"/>
+        </w:rPr>
+        <w:t> </w:t>
+      </w:r>
+      <w:r>
+        <w:rPr>
+          <w:rFonts w:ascii="Consolas" w:eastAsia="Times New Roman" w:hAnsi="Consolas" w:cs="Times New Roman"/>
+          <w:color w:val="569CD6"/>
+          <w:sz w:val="21"/>
+          <w:szCs w:val="21"/>
+        </w:rPr>
+        <w:t>not</w:t>
+      </w:r>
+      <w:r>
+        <w:rPr>
+          <w:rFonts w:ascii="Consolas" w:eastAsia="Times New Roman" w:hAnsi="Consolas" w:cs="Times New Roman"/>
+          <w:color w:val="D4D4D4"/>
+          <w:sz w:val="21"/>
+          <w:szCs w:val="21"/>
+        </w:rPr>
+        <w:t> </w:t>
+      </w:r>
+      <w:r>
+        <w:rPr>
+          <w:rFonts w:ascii="Consolas" w:eastAsia="Times New Roman" w:hAnsi="Consolas" w:cs="Times New Roman"/>
+          <w:color w:val="569CD6"/>
+          <w:sz w:val="21"/>
+          <w:szCs w:val="21"/>
+        </w:rPr>
+        <w:t>null</w:t>
+      </w:r>
+      <w:r>
+        <w:rPr>
+          <w:rFonts w:ascii="Consolas" w:eastAsia="Times New Roman" w:hAnsi="Consolas" w:cs="Times New Roman"/>
+          <w:color w:val="D4D4D4"/>
+          <w:sz w:val="21"/>
+          <w:szCs w:val="21"/>
+        </w:rPr>
+        <w:t>,</w:t>
+      </w:r>
+    </w:p>
+    <w:p>
+      <w:pPr>
+        <w:shd w:val="clear" w:color="auto" w:fill="1E1E1E"/>
+        <w:spacing w:after="0" w:line="285" w:lineRule="atLeast"/>
+        <w:rPr>
+          <w:rFonts w:ascii="Consolas" w:eastAsia="Times New Roman" w:hAnsi="Consolas" w:cs="Times New Roman"/>
+          <w:color w:val="D4D4D4"/>
+          <w:sz w:val="21"/>
+          <w:szCs w:val="21"/>
+        </w:rPr>
+      </w:pPr>
+      <w:r>
+        <w:rPr>
+          <w:rFonts w:ascii="Consolas" w:eastAsia="Times New Roman" w:hAnsi="Consolas" w:cs="Times New Roman"/>
+          <w:color w:val="D4D4D4"/>
+          <w:sz w:val="21"/>
+          <w:szCs w:val="21"/>
+        </w:rPr>
+        <w:t>    </w:t>
+      </w:r>
+      <w:r>
+        <w:rPr>
+          <w:rFonts w:ascii="Consolas" w:eastAsia="Times New Roman" w:hAnsi="Consolas" w:cs="Times New Roman"/>
+          <w:color w:val="569CD6"/>
+          <w:sz w:val="21"/>
+          <w:szCs w:val="21"/>
+        </w:rPr>
+        <w:t>primary</w:t>
+      </w:r>
+      <w:r>
+        <w:rPr>
+          <w:rFonts w:ascii="Consolas" w:eastAsia="Times New Roman" w:hAnsi="Consolas" w:cs="Times New Roman"/>
+          <w:color w:val="D4D4D4"/>
+          <w:sz w:val="21"/>
+          <w:szCs w:val="21"/>
+        </w:rPr>
+        <w:t> </w:t>
+      </w:r>
+      <w:r>
+        <w:rPr>
+          <w:rFonts w:ascii="Consolas" w:eastAsia="Times New Roman" w:hAnsi="Consolas" w:cs="Times New Roman"/>
+          <w:color w:val="569CD6"/>
+          <w:sz w:val="21"/>
+          <w:szCs w:val="21"/>
+        </w:rPr>
+        <w:t>key</w:t>
+      </w:r>
+      <w:r>
+        <w:rPr>
+          <w:rFonts w:ascii="Consolas" w:eastAsia="Times New Roman" w:hAnsi="Consolas" w:cs="Times New Roman"/>
+          <w:color w:val="D4D4D4"/>
+          <w:sz w:val="21"/>
+          <w:szCs w:val="21"/>
+        </w:rPr>
+        <w:t> (id)</w:t>
+      </w:r>
+    </w:p>
+    <w:p>
+      <w:pPr>
+        <w:shd w:val="clear" w:color="auto" w:fill="1E1E1E"/>
+        <w:spacing w:after="0" w:line="285" w:lineRule="atLeast"/>
+        <w:rPr>
+          <w:rFonts w:ascii="Consolas" w:eastAsia="Times New Roman" w:hAnsi="Consolas" w:cs="Times New Roman"/>
+          <w:color w:val="D4D4D4"/>
+          <w:sz w:val="21"/>
+          <w:szCs w:val="21"/>
+        </w:rPr>
+      </w:pPr>
+      <w:r>
+        <w:rPr>
+          <w:rFonts w:ascii="Consolas" w:eastAsia="Times New Roman" w:hAnsi="Consolas" w:cs="Times New Roman"/>
+          <w:color w:val="D4D4D4"/>
+          <w:sz w:val="21"/>
+          <w:szCs w:val="21"/>
+        </w:rPr>
+        <w:t>) engine = InnoDB</w:t>
+      </w:r>
     </w:p>
     <w:p>
       <w:pPr>

</xml_diff>

<commit_message>
run whole app already
</commit_message>
<xml_diff>
--- a/ftgo-order-service/investigate.docx
+++ b/ftgo-order-service/investigate.docx
@@ -4208,6 +4208,55 @@
         </w:rPr>
         <w:t xml:space="preserve"> But error, need Database server run first.</w:t>
       </w:r>
+      <w:r>
+        <w:rPr>
+          <w:rFonts w:ascii="Consolas" w:eastAsia="Times New Roman" w:hAnsi="Consolas" w:cs="Courier New"/>
+          <w:sz w:val="20"/>
+          <w:szCs w:val="20"/>
+          <w:bdr w:val="none" w:sz="0" w:space="0" w:color="auto" w:frame="1"/>
+        </w:rPr>
+        <w:t xml:space="preserve"> Create </w:t>
+      </w:r>
+    </w:p>
+    <w:p>
+      <w:pPr>
+        <w:shd w:val="clear" w:color="auto" w:fill="1E1E1E"/>
+        <w:spacing w:after="0" w:line="285" w:lineRule="atLeast"/>
+        <w:rPr>
+          <w:rFonts w:ascii="Consolas" w:eastAsia="Times New Roman" w:hAnsi="Consolas" w:cs="Times New Roman"/>
+          <w:color w:val="D4D4D4"/>
+          <w:sz w:val="21"/>
+          <w:szCs w:val="21"/>
+        </w:rPr>
+      </w:pPr>
+      <w:r>
+        <w:rPr>
+          <w:rFonts w:ascii="Consolas" w:eastAsia="Times New Roman" w:hAnsi="Consolas" w:cs="Times New Roman"/>
+          <w:color w:val="CE9178"/>
+          <w:sz w:val="21"/>
+          <w:szCs w:val="21"/>
+        </w:rPr>
+        <w:t>ftgo_order_service</w:t>
+      </w:r>
+    </w:p>
+    <w:p>
+      <w:pPr>
+        <w:rPr>
+          <w:rFonts w:ascii="Consolas" w:eastAsia="Times New Roman" w:hAnsi="Consolas" w:cs="Courier New"/>
+          <w:sz w:val="20"/>
+          <w:szCs w:val="20"/>
+          <w:bdr w:val="none" w:sz="0" w:space="0" w:color="auto" w:frame="1"/>
+        </w:rPr>
+      </w:pPr>
+      <w:r>
+        <w:rPr>
+          <w:rFonts w:ascii="Consolas" w:eastAsia="Times New Roman" w:hAnsi="Consolas" w:cs="Courier New"/>
+          <w:sz w:val="20"/>
+          <w:szCs w:val="20"/>
+          <w:bdr w:val="none" w:sz="0" w:space="0" w:color="auto" w:frame="1"/>
+        </w:rPr>
+        <w:t>schema, error reason change BUT still don’t have correct tables.</w:t>
+      </w:r>
     </w:p>
     <w:p>
       <w:pPr>
@@ -4858,6 +4907,7 @@
       <w:r>
         <w:rPr>
           <w:rFonts w:ascii="Consolas" w:eastAsia="Times New Roman" w:hAnsi="Consolas" w:cs="Courier New"/>
+          <w:noProof/>
           <w:sz w:val="20"/>
           <w:szCs w:val="20"/>
           <w:bdr w:val="none" w:sz="0" w:space="0" w:color="auto" w:frame="1"/>
@@ -4901,6 +4951,7 @@
       <w:r>
         <w:rPr>
           <w:rFonts w:ascii="Consolas" w:eastAsia="Times New Roman" w:hAnsi="Consolas" w:cs="Courier New"/>
+          <w:noProof/>
           <w:sz w:val="20"/>
           <w:szCs w:val="20"/>
           <w:bdr w:val="none" w:sz="0" w:space="0" w:color="auto" w:frame="1"/>
@@ -4954,6 +5005,7 @@
       <w:r>
         <w:rPr>
           <w:rFonts w:ascii="Consolas" w:eastAsia="Times New Roman" w:hAnsi="Consolas" w:cs="Courier New"/>
+          <w:noProof/>
           <w:sz w:val="20"/>
           <w:szCs w:val="20"/>
           <w:bdr w:val="none" w:sz="0" w:space="0" w:color="auto" w:frame="1"/>
@@ -4998,6 +5050,7 @@
       <w:r>
         <w:rPr>
           <w:rFonts w:ascii="Consolas" w:eastAsia="Times New Roman" w:hAnsi="Consolas" w:cs="Courier New"/>
+          <w:noProof/>
           <w:sz w:val="20"/>
           <w:szCs w:val="20"/>
           <w:bdr w:val="none" w:sz="0" w:space="0" w:color="auto" w:frame="1"/>
@@ -5051,6 +5104,7 @@
       <w:r>
         <w:rPr>
           <w:rFonts w:ascii="Consolas" w:eastAsia="Times New Roman" w:hAnsi="Consolas" w:cs="Courier New"/>
+          <w:noProof/>
           <w:sz w:val="20"/>
           <w:szCs w:val="20"/>
           <w:bdr w:val="none" w:sz="0" w:space="0" w:color="auto" w:frame="1"/>
@@ -5401,484 +5455,994 @@
         </w:rPr>
         <w:t>)</w:t>
       </w:r>
+    </w:p>
+    <w:p>
+      <w:pPr>
+        <w:shd w:val="clear" w:color="auto" w:fill="1E1E1E"/>
+        <w:spacing w:after="0" w:line="285" w:lineRule="atLeast"/>
+        <w:rPr>
+          <w:rFonts w:ascii="Consolas" w:eastAsia="Times New Roman" w:hAnsi="Consolas" w:cs="Times New Roman"/>
+          <w:color w:val="D4D4D4"/>
+          <w:sz w:val="21"/>
+          <w:szCs w:val="21"/>
+        </w:rPr>
+      </w:pPr>
+      <w:r>
+        <w:rPr>
+          <w:rFonts w:ascii="Consolas" w:eastAsia="Times New Roman" w:hAnsi="Consolas" w:cs="Times New Roman"/>
+          <w:color w:val="569CD6"/>
+          <w:sz w:val="21"/>
+          <w:szCs w:val="21"/>
+        </w:rPr>
+        <w:t>create</w:t>
+      </w:r>
+      <w:r>
+        <w:rPr>
+          <w:rFonts w:ascii="Consolas" w:eastAsia="Times New Roman" w:hAnsi="Consolas" w:cs="Times New Roman"/>
+          <w:color w:val="D4D4D4"/>
+          <w:sz w:val="21"/>
+          <w:szCs w:val="21"/>
+        </w:rPr>
+        <w:t> </w:t>
+      </w:r>
+      <w:r>
+        <w:rPr>
+          <w:rFonts w:ascii="Consolas" w:eastAsia="Times New Roman" w:hAnsi="Consolas" w:cs="Times New Roman"/>
+          <w:color w:val="569CD6"/>
+          <w:sz w:val="21"/>
+          <w:szCs w:val="21"/>
+        </w:rPr>
+        <w:t>table</w:t>
+      </w:r>
+      <w:r>
+        <w:rPr>
+          <w:rFonts w:ascii="Consolas" w:eastAsia="Times New Roman" w:hAnsi="Consolas" w:cs="Times New Roman"/>
+          <w:color w:val="D4D4D4"/>
+          <w:sz w:val="21"/>
+          <w:szCs w:val="21"/>
+        </w:rPr>
+        <w:t> notes (</w:t>
+      </w:r>
+    </w:p>
+    <w:p>
+      <w:pPr>
+        <w:shd w:val="clear" w:color="auto" w:fill="1E1E1E"/>
+        <w:spacing w:after="0" w:line="285" w:lineRule="atLeast"/>
+        <w:rPr>
+          <w:rFonts w:ascii="Consolas" w:eastAsia="Times New Roman" w:hAnsi="Consolas" w:cs="Times New Roman"/>
+          <w:color w:val="D4D4D4"/>
+          <w:sz w:val="21"/>
+          <w:szCs w:val="21"/>
+        </w:rPr>
+      </w:pPr>
+      <w:r>
+        <w:rPr>
+          <w:rFonts w:ascii="Consolas" w:eastAsia="Times New Roman" w:hAnsi="Consolas" w:cs="Times New Roman"/>
+          <w:color w:val="D4D4D4"/>
+          <w:sz w:val="21"/>
+          <w:szCs w:val="21"/>
+        </w:rPr>
+        <w:t>    id </w:t>
+      </w:r>
+      <w:r>
+        <w:rPr>
+          <w:rFonts w:ascii="Consolas" w:eastAsia="Times New Roman" w:hAnsi="Consolas" w:cs="Times New Roman"/>
+          <w:color w:val="569CD6"/>
+          <w:sz w:val="21"/>
+          <w:szCs w:val="21"/>
+        </w:rPr>
+        <w:t>bigint</w:t>
+      </w:r>
+      <w:r>
+        <w:rPr>
+          <w:rFonts w:ascii="Consolas" w:eastAsia="Times New Roman" w:hAnsi="Consolas" w:cs="Times New Roman"/>
+          <w:color w:val="D4D4D4"/>
+          <w:sz w:val="21"/>
+          <w:szCs w:val="21"/>
+        </w:rPr>
+        <w:t> </w:t>
+      </w:r>
+      <w:r>
+        <w:rPr>
+          <w:rFonts w:ascii="Consolas" w:eastAsia="Times New Roman" w:hAnsi="Consolas" w:cs="Times New Roman"/>
+          <w:color w:val="569CD6"/>
+          <w:sz w:val="21"/>
+          <w:szCs w:val="21"/>
+        </w:rPr>
+        <w:t>not</w:t>
+      </w:r>
+      <w:r>
+        <w:rPr>
+          <w:rFonts w:ascii="Consolas" w:eastAsia="Times New Roman" w:hAnsi="Consolas" w:cs="Times New Roman"/>
+          <w:color w:val="D4D4D4"/>
+          <w:sz w:val="21"/>
+          <w:szCs w:val="21"/>
+        </w:rPr>
+        <w:t> </w:t>
+      </w:r>
+      <w:r>
+        <w:rPr>
+          <w:rFonts w:ascii="Consolas" w:eastAsia="Times New Roman" w:hAnsi="Consolas" w:cs="Times New Roman"/>
+          <w:color w:val="569CD6"/>
+          <w:sz w:val="21"/>
+          <w:szCs w:val="21"/>
+        </w:rPr>
+        <w:t>null</w:t>
+      </w:r>
+      <w:r>
+        <w:rPr>
+          <w:rFonts w:ascii="Consolas" w:eastAsia="Times New Roman" w:hAnsi="Consolas" w:cs="Times New Roman"/>
+          <w:color w:val="D4D4D4"/>
+          <w:sz w:val="21"/>
+          <w:szCs w:val="21"/>
+        </w:rPr>
+        <w:t> auto_increment,</w:t>
+      </w:r>
+    </w:p>
+    <w:p>
+      <w:pPr>
+        <w:shd w:val="clear" w:color="auto" w:fill="1E1E1E"/>
+        <w:spacing w:after="0" w:line="285" w:lineRule="atLeast"/>
+        <w:rPr>
+          <w:rFonts w:ascii="Consolas" w:eastAsia="Times New Roman" w:hAnsi="Consolas" w:cs="Times New Roman"/>
+          <w:color w:val="D4D4D4"/>
+          <w:sz w:val="21"/>
+          <w:szCs w:val="21"/>
+        </w:rPr>
+      </w:pPr>
+      <w:r>
+        <w:rPr>
+          <w:rFonts w:ascii="Consolas" w:eastAsia="Times New Roman" w:hAnsi="Consolas" w:cs="Times New Roman"/>
+          <w:color w:val="D4D4D4"/>
+          <w:sz w:val="21"/>
+          <w:szCs w:val="21"/>
+        </w:rPr>
+        <w:t>    content </w:t>
+      </w:r>
+      <w:r>
+        <w:rPr>
+          <w:rFonts w:ascii="Consolas" w:eastAsia="Times New Roman" w:hAnsi="Consolas" w:cs="Times New Roman"/>
+          <w:color w:val="569CD6"/>
+          <w:sz w:val="21"/>
+          <w:szCs w:val="21"/>
+        </w:rPr>
+        <w:t>varchar</w:t>
+      </w:r>
+      <w:r>
+        <w:rPr>
+          <w:rFonts w:ascii="Consolas" w:eastAsia="Times New Roman" w:hAnsi="Consolas" w:cs="Times New Roman"/>
+          <w:color w:val="D4D4D4"/>
+          <w:sz w:val="21"/>
+          <w:szCs w:val="21"/>
+        </w:rPr>
+        <w:t>(</w:t>
+      </w:r>
+      <w:r>
+        <w:rPr>
+          <w:rFonts w:ascii="Consolas" w:eastAsia="Times New Roman" w:hAnsi="Consolas" w:cs="Times New Roman"/>
+          <w:color w:val="B5CEA8"/>
+          <w:sz w:val="21"/>
+          <w:szCs w:val="21"/>
+        </w:rPr>
+        <w:t>255</w:t>
+      </w:r>
+      <w:r>
+        <w:rPr>
+          <w:rFonts w:ascii="Consolas" w:eastAsia="Times New Roman" w:hAnsi="Consolas" w:cs="Times New Roman"/>
+          <w:color w:val="D4D4D4"/>
+          <w:sz w:val="21"/>
+          <w:szCs w:val="21"/>
+        </w:rPr>
+        <w:t>),</w:t>
+      </w:r>
+    </w:p>
+    <w:p>
+      <w:pPr>
+        <w:shd w:val="clear" w:color="auto" w:fill="1E1E1E"/>
+        <w:spacing w:after="0" w:line="285" w:lineRule="atLeast"/>
+        <w:rPr>
+          <w:rFonts w:ascii="Consolas" w:eastAsia="Times New Roman" w:hAnsi="Consolas" w:cs="Times New Roman"/>
+          <w:color w:val="D4D4D4"/>
+          <w:sz w:val="21"/>
+          <w:szCs w:val="21"/>
+        </w:rPr>
+      </w:pPr>
+      <w:r>
+        <w:rPr>
+          <w:rFonts w:ascii="Consolas" w:eastAsia="Times New Roman" w:hAnsi="Consolas" w:cs="Times New Roman"/>
+          <w:color w:val="D4D4D4"/>
+          <w:sz w:val="21"/>
+          <w:szCs w:val="21"/>
+        </w:rPr>
+        <w:t>    created_at </w:t>
+      </w:r>
+      <w:r>
+        <w:rPr>
+          <w:rFonts w:ascii="Consolas" w:eastAsia="Times New Roman" w:hAnsi="Consolas" w:cs="Times New Roman"/>
+          <w:color w:val="569CD6"/>
+          <w:sz w:val="21"/>
+          <w:szCs w:val="21"/>
+        </w:rPr>
+        <w:t>datetime</w:t>
+      </w:r>
+      <w:r>
+        <w:rPr>
+          <w:rFonts w:ascii="Consolas" w:eastAsia="Times New Roman" w:hAnsi="Consolas" w:cs="Times New Roman"/>
+          <w:color w:val="D4D4D4"/>
+          <w:sz w:val="21"/>
+          <w:szCs w:val="21"/>
+        </w:rPr>
+        <w:t> </w:t>
+      </w:r>
+      <w:r>
+        <w:rPr>
+          <w:rFonts w:ascii="Consolas" w:eastAsia="Times New Roman" w:hAnsi="Consolas" w:cs="Times New Roman"/>
+          <w:color w:val="569CD6"/>
+          <w:sz w:val="21"/>
+          <w:szCs w:val="21"/>
+        </w:rPr>
+        <w:t>not</w:t>
+      </w:r>
+      <w:r>
+        <w:rPr>
+          <w:rFonts w:ascii="Consolas" w:eastAsia="Times New Roman" w:hAnsi="Consolas" w:cs="Times New Roman"/>
+          <w:color w:val="D4D4D4"/>
+          <w:sz w:val="21"/>
+          <w:szCs w:val="21"/>
+        </w:rPr>
+        <w:t> </w:t>
+      </w:r>
+      <w:r>
+        <w:rPr>
+          <w:rFonts w:ascii="Consolas" w:eastAsia="Times New Roman" w:hAnsi="Consolas" w:cs="Times New Roman"/>
+          <w:color w:val="569CD6"/>
+          <w:sz w:val="21"/>
+          <w:szCs w:val="21"/>
+        </w:rPr>
+        <w:t>null</w:t>
+      </w:r>
+      <w:r>
+        <w:rPr>
+          <w:rFonts w:ascii="Consolas" w:eastAsia="Times New Roman" w:hAnsi="Consolas" w:cs="Times New Roman"/>
+          <w:color w:val="D4D4D4"/>
+          <w:sz w:val="21"/>
+          <w:szCs w:val="21"/>
+        </w:rPr>
+        <w:t>,</w:t>
+      </w:r>
+    </w:p>
+    <w:p>
+      <w:pPr>
+        <w:shd w:val="clear" w:color="auto" w:fill="1E1E1E"/>
+        <w:spacing w:after="0" w:line="285" w:lineRule="atLeast"/>
+        <w:rPr>
+          <w:rFonts w:ascii="Consolas" w:eastAsia="Times New Roman" w:hAnsi="Consolas" w:cs="Times New Roman"/>
+          <w:color w:val="D4D4D4"/>
+          <w:sz w:val="21"/>
+          <w:szCs w:val="21"/>
+        </w:rPr>
+      </w:pPr>
+      <w:r>
+        <w:rPr>
+          <w:rFonts w:ascii="Consolas" w:eastAsia="Times New Roman" w:hAnsi="Consolas" w:cs="Times New Roman"/>
+          <w:color w:val="D4D4D4"/>
+          <w:sz w:val="21"/>
+          <w:szCs w:val="21"/>
+        </w:rPr>
+        <w:t>    title </w:t>
+      </w:r>
+      <w:r>
+        <w:rPr>
+          <w:rFonts w:ascii="Consolas" w:eastAsia="Times New Roman" w:hAnsi="Consolas" w:cs="Times New Roman"/>
+          <w:color w:val="569CD6"/>
+          <w:sz w:val="21"/>
+          <w:szCs w:val="21"/>
+        </w:rPr>
+        <w:t>varchar</w:t>
+      </w:r>
+      <w:r>
+        <w:rPr>
+          <w:rFonts w:ascii="Consolas" w:eastAsia="Times New Roman" w:hAnsi="Consolas" w:cs="Times New Roman"/>
+          <w:color w:val="D4D4D4"/>
+          <w:sz w:val="21"/>
+          <w:szCs w:val="21"/>
+        </w:rPr>
+        <w:t>(</w:t>
+      </w:r>
+      <w:r>
+        <w:rPr>
+          <w:rFonts w:ascii="Consolas" w:eastAsia="Times New Roman" w:hAnsi="Consolas" w:cs="Times New Roman"/>
+          <w:color w:val="B5CEA8"/>
+          <w:sz w:val="21"/>
+          <w:szCs w:val="21"/>
+        </w:rPr>
+        <w:t>255</w:t>
+      </w:r>
+      <w:r>
+        <w:rPr>
+          <w:rFonts w:ascii="Consolas" w:eastAsia="Times New Roman" w:hAnsi="Consolas" w:cs="Times New Roman"/>
+          <w:color w:val="D4D4D4"/>
+          <w:sz w:val="21"/>
+          <w:szCs w:val="21"/>
+        </w:rPr>
+        <w:t>),</w:t>
+      </w:r>
+    </w:p>
+    <w:p>
+      <w:pPr>
+        <w:shd w:val="clear" w:color="auto" w:fill="1E1E1E"/>
+        <w:spacing w:after="0" w:line="285" w:lineRule="atLeast"/>
+        <w:rPr>
+          <w:rFonts w:ascii="Consolas" w:eastAsia="Times New Roman" w:hAnsi="Consolas" w:cs="Times New Roman"/>
+          <w:color w:val="D4D4D4"/>
+          <w:sz w:val="21"/>
+          <w:szCs w:val="21"/>
+        </w:rPr>
+      </w:pPr>
+      <w:r>
+        <w:rPr>
+          <w:rFonts w:ascii="Consolas" w:eastAsia="Times New Roman" w:hAnsi="Consolas" w:cs="Times New Roman"/>
+          <w:color w:val="D4D4D4"/>
+          <w:sz w:val="21"/>
+          <w:szCs w:val="21"/>
+        </w:rPr>
+        <w:lastRenderedPageBreak/>
+        <w:t>    updated_at </w:t>
+      </w:r>
+      <w:r>
+        <w:rPr>
+          <w:rFonts w:ascii="Consolas" w:eastAsia="Times New Roman" w:hAnsi="Consolas" w:cs="Times New Roman"/>
+          <w:color w:val="569CD6"/>
+          <w:sz w:val="21"/>
+          <w:szCs w:val="21"/>
+        </w:rPr>
+        <w:t>datetime</w:t>
+      </w:r>
+      <w:r>
+        <w:rPr>
+          <w:rFonts w:ascii="Consolas" w:eastAsia="Times New Roman" w:hAnsi="Consolas" w:cs="Times New Roman"/>
+          <w:color w:val="D4D4D4"/>
+          <w:sz w:val="21"/>
+          <w:szCs w:val="21"/>
+        </w:rPr>
+        <w:t> </w:t>
+      </w:r>
+      <w:r>
+        <w:rPr>
+          <w:rFonts w:ascii="Consolas" w:eastAsia="Times New Roman" w:hAnsi="Consolas" w:cs="Times New Roman"/>
+          <w:color w:val="569CD6"/>
+          <w:sz w:val="21"/>
+          <w:szCs w:val="21"/>
+        </w:rPr>
+        <w:t>not</w:t>
+      </w:r>
+      <w:r>
+        <w:rPr>
+          <w:rFonts w:ascii="Consolas" w:eastAsia="Times New Roman" w:hAnsi="Consolas" w:cs="Times New Roman"/>
+          <w:color w:val="D4D4D4"/>
+          <w:sz w:val="21"/>
+          <w:szCs w:val="21"/>
+        </w:rPr>
+        <w:t> </w:t>
+      </w:r>
+      <w:r>
+        <w:rPr>
+          <w:rFonts w:ascii="Consolas" w:eastAsia="Times New Roman" w:hAnsi="Consolas" w:cs="Times New Roman"/>
+          <w:color w:val="569CD6"/>
+          <w:sz w:val="21"/>
+          <w:szCs w:val="21"/>
+        </w:rPr>
+        <w:t>null</w:t>
+      </w:r>
+      <w:r>
+        <w:rPr>
+          <w:rFonts w:ascii="Consolas" w:eastAsia="Times New Roman" w:hAnsi="Consolas" w:cs="Times New Roman"/>
+          <w:color w:val="D4D4D4"/>
+          <w:sz w:val="21"/>
+          <w:szCs w:val="21"/>
+        </w:rPr>
+        <w:t>,</w:t>
+      </w:r>
+    </w:p>
+    <w:p>
+      <w:pPr>
+        <w:shd w:val="clear" w:color="auto" w:fill="1E1E1E"/>
+        <w:spacing w:after="0" w:line="285" w:lineRule="atLeast"/>
+        <w:rPr>
+          <w:rFonts w:ascii="Consolas" w:eastAsia="Times New Roman" w:hAnsi="Consolas" w:cs="Times New Roman"/>
+          <w:color w:val="D4D4D4"/>
+          <w:sz w:val="21"/>
+          <w:szCs w:val="21"/>
+        </w:rPr>
+      </w:pPr>
+      <w:r>
+        <w:rPr>
+          <w:rFonts w:ascii="Consolas" w:eastAsia="Times New Roman" w:hAnsi="Consolas" w:cs="Times New Roman"/>
+          <w:color w:val="D4D4D4"/>
+          <w:sz w:val="21"/>
+          <w:szCs w:val="21"/>
+        </w:rPr>
+        <w:t>    </w:t>
+      </w:r>
+      <w:r>
+        <w:rPr>
+          <w:rFonts w:ascii="Consolas" w:eastAsia="Times New Roman" w:hAnsi="Consolas" w:cs="Times New Roman"/>
+          <w:color w:val="569CD6"/>
+          <w:sz w:val="21"/>
+          <w:szCs w:val="21"/>
+        </w:rPr>
+        <w:t>primary</w:t>
+      </w:r>
+      <w:r>
+        <w:rPr>
+          <w:rFonts w:ascii="Consolas" w:eastAsia="Times New Roman" w:hAnsi="Consolas" w:cs="Times New Roman"/>
+          <w:color w:val="D4D4D4"/>
+          <w:sz w:val="21"/>
+          <w:szCs w:val="21"/>
+        </w:rPr>
+        <w:t> </w:t>
+      </w:r>
+      <w:r>
+        <w:rPr>
+          <w:rFonts w:ascii="Consolas" w:eastAsia="Times New Roman" w:hAnsi="Consolas" w:cs="Times New Roman"/>
+          <w:color w:val="569CD6"/>
+          <w:sz w:val="21"/>
+          <w:szCs w:val="21"/>
+        </w:rPr>
+        <w:t>key</w:t>
+      </w:r>
+      <w:r>
+        <w:rPr>
+          <w:rFonts w:ascii="Consolas" w:eastAsia="Times New Roman" w:hAnsi="Consolas" w:cs="Times New Roman"/>
+          <w:color w:val="D4D4D4"/>
+          <w:sz w:val="21"/>
+          <w:szCs w:val="21"/>
+        </w:rPr>
+        <w:t> (id)</w:t>
+      </w:r>
+    </w:p>
+    <w:p>
+      <w:pPr>
+        <w:shd w:val="clear" w:color="auto" w:fill="1E1E1E"/>
+        <w:spacing w:after="0" w:line="285" w:lineRule="atLeast"/>
+        <w:rPr>
+          <w:rFonts w:ascii="Consolas" w:eastAsia="Times New Roman" w:hAnsi="Consolas" w:cs="Times New Roman"/>
+          <w:color w:val="D4D4D4"/>
+          <w:sz w:val="21"/>
+          <w:szCs w:val="21"/>
+        </w:rPr>
+      </w:pPr>
+      <w:r>
+        <w:rPr>
+          <w:rFonts w:ascii="Consolas" w:eastAsia="Times New Roman" w:hAnsi="Consolas" w:cs="Times New Roman"/>
+          <w:color w:val="D4D4D4"/>
+          <w:sz w:val="21"/>
+          <w:szCs w:val="21"/>
+        </w:rPr>
+        <w:t>) engine = InnoDB</w:t>
+      </w:r>
+    </w:p>
+    <w:p>
+      <w:pPr>
+        <w:rPr>
+          <w:rFonts w:ascii="Consolas" w:eastAsia="Times New Roman" w:hAnsi="Consolas" w:cs="Courier New"/>
+          <w:sz w:val="20"/>
+          <w:szCs w:val="20"/>
+          <w:bdr w:val="none" w:sz="0" w:space="0" w:color="auto" w:frame="1"/>
+        </w:rPr>
+      </w:pPr>
+    </w:p>
+    <w:p>
+      <w:pPr>
+        <w:rPr>
+          <w:rFonts w:ascii="Consolas" w:eastAsia="Times New Roman" w:hAnsi="Consolas" w:cs="Courier New"/>
+          <w:sz w:val="20"/>
+          <w:szCs w:val="20"/>
+          <w:bdr w:val="none" w:sz="0" w:space="0" w:color="auto" w:frame="1"/>
+        </w:rPr>
+      </w:pPr>
+      <w:r>
+        <w:rPr>
+          <w:rFonts w:ascii="Consolas" w:eastAsia="Times New Roman" w:hAnsi="Consolas" w:cs="Courier New"/>
+          <w:sz w:val="20"/>
+          <w:szCs w:val="20"/>
+          <w:bdr w:val="none" w:sz="0" w:space="0" w:color="auto" w:frame="1"/>
+        </w:rPr>
+        <w:t xml:space="preserve">Run whole ftgo-application. </w:t>
+      </w:r>
+      <w:r>
+        <w:rPr>
+          <w:rFonts w:ascii="Consolas" w:eastAsia="Times New Roman" w:hAnsi="Consolas" w:cs="Courier New"/>
+          <w:sz w:val="20"/>
+          <w:szCs w:val="20"/>
+          <w:bdr w:val="none" w:sz="0" w:space="0" w:color="auto" w:frame="1"/>
+        </w:rPr>
+        <w:t>gradlew :composeUp</w:t>
+      </w:r>
+      <w:r>
+        <w:rPr>
+          <w:rFonts w:ascii="Consolas" w:eastAsia="Times New Roman" w:hAnsi="Consolas" w:cs="Courier New"/>
+          <w:sz w:val="20"/>
+          <w:szCs w:val="20"/>
+          <w:bdr w:val="none" w:sz="0" w:space="0" w:color="auto" w:frame="1"/>
+        </w:rPr>
+        <w:tab/>
+      </w:r>
+      <w:r>
+        <w:rPr>
+          <w:rFonts w:ascii="Consolas" w:eastAsia="Times New Roman" w:hAnsi="Consolas" w:cs="Courier New"/>
+          <w:sz w:val="20"/>
+          <w:szCs w:val="20"/>
+          <w:bdr w:val="none" w:sz="0" w:space="0" w:color="auto" w:frame="1"/>
+        </w:rPr>
+        <w:tab/>
+        <w:t>when Docker is running</w:t>
+      </w:r>
+    </w:p>
+    <w:p>
+      <w:pPr>
+        <w:rPr>
+          <w:rFonts w:ascii="Consolas" w:eastAsia="Times New Roman" w:hAnsi="Consolas" w:cs="Courier New"/>
+          <w:sz w:val="20"/>
+          <w:szCs w:val="20"/>
+          <w:bdr w:val="none" w:sz="0" w:space="0" w:color="auto" w:frame="1"/>
+        </w:rPr>
+      </w:pPr>
+      <w:r>
+        <w:rPr>
+          <w:rFonts w:ascii="Consolas" w:eastAsia="Times New Roman" w:hAnsi="Consolas" w:cs="Courier New"/>
+          <w:sz w:val="20"/>
+          <w:szCs w:val="20"/>
+          <w:bdr w:val="none" w:sz="0" w:space="0" w:color="auto" w:frame="1"/>
+        </w:rPr>
+        <w:t>ERROR: for mysql  Cannot start service mysql: Ports are not available: listen tcp 0.0.0.0:3306: bind: Only one usage of each socket address (protocol/network address/port) is normally permitted.</w:t>
+      </w:r>
+    </w:p>
+    <w:p>
+      <w:pPr>
+        <w:rPr>
+          <w:rFonts w:ascii="Consolas" w:eastAsia="Times New Roman" w:hAnsi="Consolas" w:cs="Courier New"/>
+          <w:sz w:val="20"/>
+          <w:szCs w:val="20"/>
+          <w:bdr w:val="none" w:sz="0" w:space="0" w:color="auto" w:frame="1"/>
+        </w:rPr>
+      </w:pPr>
+      <w:r>
+        <w:rPr>
+          <w:rFonts w:ascii="Consolas" w:eastAsia="Times New Roman" w:hAnsi="Consolas" w:cs="Courier New"/>
+          <w:sz w:val="20"/>
+          <w:szCs w:val="20"/>
+          <w:bdr w:val="none" w:sz="0" w:space="0" w:color="auto" w:frame="1"/>
+        </w:rPr>
+        <w:t>Encountered errors while bringing up the project.</w:t>
+      </w:r>
+    </w:p>
+    <w:p>
+      <w:pPr>
+        <w:rPr>
+          <w:rFonts w:ascii="Consolas" w:eastAsia="Times New Roman" w:hAnsi="Consolas" w:cs="Courier New"/>
+          <w:sz w:val="20"/>
+          <w:szCs w:val="20"/>
+          <w:bdr w:val="none" w:sz="0" w:space="0" w:color="auto" w:frame="1"/>
+        </w:rPr>
+      </w:pPr>
+      <w:r>
+        <w:rPr>
+          <w:rFonts w:ascii="Consolas" w:eastAsia="Times New Roman" w:hAnsi="Consolas" w:cs="Courier New"/>
+          <w:sz w:val="20"/>
+          <w:szCs w:val="20"/>
+          <w:bdr w:val="none" w:sz="0" w:space="0" w:color="auto" w:frame="1"/>
+        </w:rPr>
+        <w:t xml:space="preserve">Shutdown MySQL is running and run again: </w:t>
+      </w:r>
+      <w:r>
+        <w:rPr>
+          <w:rFonts w:ascii="Consolas" w:eastAsia="Times New Roman" w:hAnsi="Consolas" w:cs="Courier New"/>
+          <w:sz w:val="20"/>
+          <w:szCs w:val="20"/>
+          <w:bdr w:val="none" w:sz="0" w:space="0" w:color="auto" w:frame="1"/>
+        </w:rPr>
+        <w:t>gradlew :composeUp</w:t>
+      </w:r>
+    </w:p>
+    <w:p>
+      <w:pPr>
+        <w:rPr>
+          <w:rFonts w:ascii="Consolas" w:eastAsia="Times New Roman" w:hAnsi="Consolas" w:cs="Courier New"/>
+          <w:sz w:val="20"/>
+          <w:szCs w:val="20"/>
+          <w:bdr w:val="none" w:sz="0" w:space="0" w:color="auto" w:frame="1"/>
+        </w:rPr>
+      </w:pPr>
+      <w:r>
+        <w:rPr>
+          <w:rFonts w:ascii="Consolas" w:eastAsia="Times New Roman" w:hAnsi="Consolas" w:cs="Courier New"/>
+          <w:sz w:val="20"/>
+          <w:szCs w:val="20"/>
+          <w:bdr w:val="none" w:sz="0" w:space="0" w:color="auto" w:frame="1"/>
+        </w:rPr>
+        <w:t>Fixed by: shutdown mysqld.exe that occupt port 3306.</w:t>
+      </w:r>
+    </w:p>
+    <w:p>
+      <w:pPr>
+        <w:rPr>
+          <w:rFonts w:ascii="Consolas" w:eastAsia="Times New Roman" w:hAnsi="Consolas" w:cs="Courier New"/>
+          <w:sz w:val="20"/>
+          <w:szCs w:val="20"/>
+          <w:bdr w:val="none" w:sz="0" w:space="0" w:color="auto" w:frame="1"/>
+        </w:rPr>
+      </w:pPr>
+      <w:hyperlink r:id="rId47" w:history="1">
+        <w:r>
+          <w:rPr>
+            <w:rStyle w:val="Hyperlink"/>
+            <w:rFonts w:ascii="Consolas" w:eastAsia="Times New Roman" w:hAnsi="Consolas" w:cs="Courier New"/>
+            <w:sz w:val="20"/>
+            <w:szCs w:val="20"/>
+            <w:bdr w:val="none" w:sz="0" w:space="0" w:color="auto" w:frame="1"/>
+          </w:rPr>
+          <w:t>https://stackoverflow.com/questions/64307077/docker-compose-only-one-usage-of-each-socket-address-protocol-network-address/64310265</w:t>
+        </w:r>
+      </w:hyperlink>
+      <w:r>
+        <w:rPr>
+          <w:rFonts w:ascii="Consolas" w:eastAsia="Times New Roman" w:hAnsi="Consolas" w:cs="Courier New"/>
+          <w:sz w:val="20"/>
+          <w:szCs w:val="20"/>
+          <w:bdr w:val="none" w:sz="0" w:space="0" w:color="auto" w:frame="1"/>
+        </w:rPr>
+        <w:t xml:space="preserve"> </w:t>
+      </w:r>
+    </w:p>
+    <w:p>
+      <w:pPr>
+        <w:rPr>
+          <w:rFonts w:ascii="Consolas" w:eastAsia="Times New Roman" w:hAnsi="Consolas" w:cs="Courier New"/>
+          <w:sz w:val="20"/>
+          <w:szCs w:val="20"/>
+          <w:bdr w:val="none" w:sz="0" w:space="0" w:color="auto" w:frame="1"/>
+        </w:rPr>
+      </w:pPr>
+    </w:p>
+    <w:p>
+      <w:pPr>
+        <w:rPr>
+          <w:rFonts w:ascii="Consolas" w:eastAsia="Times New Roman" w:hAnsi="Consolas" w:cs="Courier New"/>
+          <w:sz w:val="20"/>
+          <w:szCs w:val="20"/>
+          <w:bdr w:val="none" w:sz="0" w:space="0" w:color="auto" w:frame="1"/>
+        </w:rPr>
+      </w:pPr>
+      <w:r>
+        <w:rPr>
+          <w:rFonts w:ascii="Consolas" w:eastAsia="Times New Roman" w:hAnsi="Consolas" w:cs="Courier New"/>
+          <w:sz w:val="20"/>
+          <w:szCs w:val="20"/>
+          <w:bdr w:val="none" w:sz="0" w:space="0" w:color="auto" w:frame="1"/>
+        </w:rPr>
+        <w:drawing>
+          <wp:inline distT="0" distB="0" distL="0" distR="0" wp14:anchorId="7E401E46" wp14:editId="276EEA30">
+            <wp:extent cx="7110730" cy="3924935"/>
+            <wp:effectExtent l="0" t="0" r="0" b="0"/>
+            <wp:docPr id="12" name="Picture 12"/>
+            <wp:cNvGraphicFramePr>
+              <a:graphicFrameLocks xmlns:a="http://schemas.openxmlformats.org/drawingml/2006/main" noChangeAspect="1"/>
+            </wp:cNvGraphicFramePr>
+            <a:graphic xmlns:a="http://schemas.openxmlformats.org/drawingml/2006/main">
+              <a:graphicData uri="http://schemas.openxmlformats.org/drawingml/2006/picture">
+                <pic:pic xmlns:pic="http://schemas.openxmlformats.org/drawingml/2006/picture">
+                  <pic:nvPicPr>
+                    <pic:cNvPr id="1" name=""/>
+                    <pic:cNvPicPr/>
+                  </pic:nvPicPr>
+                  <pic:blipFill>
+                    <a:blip r:embed="rId48"/>
+                    <a:stretch>
+                      <a:fillRect/>
+                    </a:stretch>
+                  </pic:blipFill>
+                  <pic:spPr>
+                    <a:xfrm>
+                      <a:off x="0" y="0"/>
+                      <a:ext cx="7110730" cy="3924935"/>
+                    </a:xfrm>
+                    <a:prstGeom prst="rect">
+                      <a:avLst/>
+                    </a:prstGeom>
+                  </pic:spPr>
+                </pic:pic>
+              </a:graphicData>
+            </a:graphic>
+          </wp:inline>
+        </w:drawing>
+      </w:r>
+    </w:p>
+    <w:p>
+      <w:pPr>
+        <w:rPr>
+          <w:rFonts w:ascii="Consolas" w:eastAsia="Times New Roman" w:hAnsi="Consolas" w:cs="Courier New"/>
+          <w:sz w:val="20"/>
+          <w:szCs w:val="20"/>
+          <w:bdr w:val="none" w:sz="0" w:space="0" w:color="auto" w:frame="1"/>
+        </w:rPr>
+      </w:pPr>
+      <w:r>
+        <w:rPr>
+          <w:rFonts w:ascii="Consolas" w:eastAsia="Times New Roman" w:hAnsi="Consolas" w:cs="Courier New"/>
+          <w:sz w:val="20"/>
+          <w:szCs w:val="20"/>
+          <w:bdr w:val="none" w:sz="0" w:space="0" w:color="auto" w:frame="1"/>
+        </w:rPr>
+        <w:t>If has:</w:t>
+      </w:r>
+    </w:p>
+    <w:p>
+      <w:pPr>
+        <w:rPr>
+          <w:rFonts w:ascii="Consolas" w:eastAsia="Times New Roman" w:hAnsi="Consolas" w:cs="Courier New"/>
+          <w:sz w:val="20"/>
+          <w:szCs w:val="20"/>
+          <w:bdr w:val="none" w:sz="0" w:space="0" w:color="auto" w:frame="1"/>
+        </w:rPr>
+      </w:pPr>
+      <w:r>
+        <w:rPr>
+          <w:rFonts w:ascii="Consolas" w:eastAsia="Times New Roman" w:hAnsi="Consolas" w:cs="Courier New"/>
+          <w:sz w:val="20"/>
+          <w:szCs w:val="20"/>
+          <w:bdr w:val="none" w:sz="0" w:space="0" w:color="auto" w:frame="1"/>
+        </w:rPr>
+        <w:t>Waiting for ftgo-order-history-service_1 to become healthy (it's unhealthy)</w:t>
+      </w:r>
+    </w:p>
+    <w:p>
+      <w:pPr>
+        <w:rPr>
+          <w:rFonts w:ascii="Consolas" w:eastAsia="Times New Roman" w:hAnsi="Consolas" w:cs="Courier New"/>
+          <w:sz w:val="20"/>
+          <w:szCs w:val="20"/>
+          <w:bdr w:val="none" w:sz="0" w:space="0" w:color="auto" w:frame="1"/>
+        </w:rPr>
+      </w:pPr>
+      <w:r>
+        <w:rPr>
+          <w:rFonts w:ascii="Consolas" w:eastAsia="Times New Roman" w:hAnsi="Consolas" w:cs="Courier New"/>
+          <w:sz w:val="20"/>
+          <w:szCs w:val="20"/>
+          <w:bdr w:val="none" w:sz="0" w:space="0" w:color="auto" w:frame="1"/>
+        </w:rPr>
+        <w:t>Waiting for ftgo-order-history-service_1 to become healthy (it's unhealthy)</w:t>
+      </w:r>
+    </w:p>
+    <w:p>
+      <w:pPr>
+        <w:rPr>
+          <w:rFonts w:ascii="Consolas" w:eastAsia="Times New Roman" w:hAnsi="Consolas" w:cs="Courier New"/>
+          <w:sz w:val="20"/>
+          <w:szCs w:val="20"/>
+          <w:bdr w:val="none" w:sz="0" w:space="0" w:color="auto" w:frame="1"/>
+        </w:rPr>
+      </w:pPr>
+    </w:p>
+    <w:p>
+      <w:pPr>
+        <w:rPr>
+          <w:rFonts w:ascii="Consolas" w:eastAsia="Times New Roman" w:hAnsi="Consolas" w:cs="Courier New"/>
+          <w:sz w:val="20"/>
+          <w:szCs w:val="20"/>
+          <w:bdr w:val="none" w:sz="0" w:space="0" w:color="auto" w:frame="1"/>
+        </w:rPr>
+      </w:pPr>
+      <w:r>
+        <w:rPr>
+          <w:rFonts w:ascii="Consolas" w:eastAsia="Times New Roman" w:hAnsi="Consolas" w:cs="Courier New"/>
+          <w:sz w:val="20"/>
+          <w:szCs w:val="20"/>
+          <w:bdr w:val="none" w:sz="0" w:space="0" w:color="auto" w:frame="1"/>
+        </w:rPr>
+        <w:t>Click START on container in Docker</w:t>
+      </w:r>
+    </w:p>
+    <w:p>
+      <w:pPr>
+        <w:rPr>
+          <w:rFonts w:ascii="Consolas" w:eastAsia="Times New Roman" w:hAnsi="Consolas" w:cs="Courier New"/>
+          <w:sz w:val="20"/>
+          <w:szCs w:val="20"/>
+          <w:bdr w:val="none" w:sz="0" w:space="0" w:color="auto" w:frame="1"/>
+        </w:rPr>
+      </w:pPr>
+      <w:r>
+        <w:rPr>
+          <w:rFonts w:ascii="Consolas" w:eastAsia="Times New Roman" w:hAnsi="Consolas" w:cs="Courier New"/>
+          <w:sz w:val="20"/>
+          <w:szCs w:val="20"/>
+          <w:bdr w:val="none" w:sz="0" w:space="0" w:color="auto" w:frame="1"/>
+        </w:rPr>
+        <w:lastRenderedPageBreak/>
+        <w:drawing>
+          <wp:inline distT="0" distB="0" distL="0" distR="0" wp14:anchorId="003FEBDD" wp14:editId="647164B4">
+            <wp:extent cx="2831487" cy="4632070"/>
+            <wp:effectExtent l="0" t="0" r="6985" b="0"/>
+            <wp:docPr id="25" name="Picture 25"/>
+            <wp:cNvGraphicFramePr>
+              <a:graphicFrameLocks xmlns:a="http://schemas.openxmlformats.org/drawingml/2006/main" noChangeAspect="1"/>
+            </wp:cNvGraphicFramePr>
+            <a:graphic xmlns:a="http://schemas.openxmlformats.org/drawingml/2006/main">
+              <a:graphicData uri="http://schemas.openxmlformats.org/drawingml/2006/picture">
+                <pic:pic xmlns:pic="http://schemas.openxmlformats.org/drawingml/2006/picture">
+                  <pic:nvPicPr>
+                    <pic:cNvPr id="1" name=""/>
+                    <pic:cNvPicPr/>
+                  </pic:nvPicPr>
+                  <pic:blipFill>
+                    <a:blip r:embed="rId49"/>
+                    <a:stretch>
+                      <a:fillRect/>
+                    </a:stretch>
+                  </pic:blipFill>
+                  <pic:spPr>
+                    <a:xfrm>
+                      <a:off x="0" y="0"/>
+                      <a:ext cx="2842995" cy="4650897"/>
+                    </a:xfrm>
+                    <a:prstGeom prst="rect">
+                      <a:avLst/>
+                    </a:prstGeom>
+                  </pic:spPr>
+                </pic:pic>
+              </a:graphicData>
+            </a:graphic>
+          </wp:inline>
+        </w:drawing>
+      </w:r>
+      <w:r>
+        <w:rPr>
+          <w:rFonts w:ascii="Consolas" w:eastAsia="Times New Roman" w:hAnsi="Consolas" w:cs="Courier New"/>
+          <w:sz w:val="20"/>
+          <w:szCs w:val="20"/>
+          <w:bdr w:val="none" w:sz="0" w:space="0" w:color="auto" w:frame="1"/>
+        </w:rPr>
+        <w:drawing>
+          <wp:inline distT="0" distB="0" distL="0" distR="0" wp14:anchorId="348A2595" wp14:editId="20C352BE">
+            <wp:extent cx="4162096" cy="5372054"/>
+            <wp:effectExtent l="0" t="0" r="0" b="635"/>
+            <wp:docPr id="23" name="Picture 23"/>
+            <wp:cNvGraphicFramePr>
+              <a:graphicFrameLocks xmlns:a="http://schemas.openxmlformats.org/drawingml/2006/main" noChangeAspect="1"/>
+            </wp:cNvGraphicFramePr>
+            <a:graphic xmlns:a="http://schemas.openxmlformats.org/drawingml/2006/main">
+              <a:graphicData uri="http://schemas.openxmlformats.org/drawingml/2006/picture">
+                <pic:pic xmlns:pic="http://schemas.openxmlformats.org/drawingml/2006/picture">
+                  <pic:nvPicPr>
+                    <pic:cNvPr id="1" name=""/>
+                    <pic:cNvPicPr/>
+                  </pic:nvPicPr>
+                  <pic:blipFill>
+                    <a:blip r:embed="rId50"/>
+                    <a:stretch>
+                      <a:fillRect/>
+                    </a:stretch>
+                  </pic:blipFill>
+                  <pic:spPr>
+                    <a:xfrm>
+                      <a:off x="0" y="0"/>
+                      <a:ext cx="4182189" cy="5397988"/>
+                    </a:xfrm>
+                    <a:prstGeom prst="rect">
+                      <a:avLst/>
+                    </a:prstGeom>
+                  </pic:spPr>
+                </pic:pic>
+              </a:graphicData>
+            </a:graphic>
+          </wp:inline>
+        </w:drawing>
+      </w:r>
+    </w:p>
+    <w:p>
+      <w:pPr>
+        <w:rPr>
+          <w:rFonts w:ascii="Consolas" w:eastAsia="Times New Roman" w:hAnsi="Consolas" w:cs="Courier New"/>
+          <w:sz w:val="20"/>
+          <w:szCs w:val="20"/>
+          <w:bdr w:val="none" w:sz="0" w:space="0" w:color="auto" w:frame="1"/>
+        </w:rPr>
+      </w:pPr>
+    </w:p>
+    <w:p>
+      <w:pPr>
+        <w:rPr>
+          <w:rFonts w:ascii="Consolas" w:eastAsia="Times New Roman" w:hAnsi="Consolas" w:cs="Courier New"/>
+          <w:sz w:val="20"/>
+          <w:szCs w:val="20"/>
+          <w:bdr w:val="none" w:sz="0" w:space="0" w:color="auto" w:frame="1"/>
+        </w:rPr>
+      </w:pPr>
+      <w:r>
+        <w:rPr>
+          <w:rFonts w:ascii="Consolas" w:eastAsia="Times New Roman" w:hAnsi="Consolas" w:cs="Courier New"/>
+          <w:sz w:val="20"/>
+          <w:szCs w:val="20"/>
+          <w:bdr w:val="none" w:sz="0" w:space="0" w:color="auto" w:frame="1"/>
+        </w:rPr>
+        <w:t xml:space="preserve">Run for several minutes, </w:t>
+      </w:r>
+    </w:p>
+    <w:p>
+      <w:pPr>
+        <w:rPr>
+          <w:rFonts w:ascii="Consolas" w:eastAsia="Times New Roman" w:hAnsi="Consolas" w:cs="Courier New"/>
+          <w:sz w:val="20"/>
+          <w:szCs w:val="20"/>
+          <w:bdr w:val="none" w:sz="0" w:space="0" w:color="auto" w:frame="1"/>
+        </w:rPr>
+      </w:pPr>
+      <w:r>
+        <w:rPr>
+          <w:rFonts w:ascii="Consolas" w:eastAsia="Times New Roman" w:hAnsi="Consolas" w:cs="Courier New"/>
+          <w:sz w:val="20"/>
+          <w:szCs w:val="20"/>
+          <w:bdr w:val="none" w:sz="0" w:space="0" w:color="auto" w:frame="1"/>
+        </w:rPr>
+        <w:drawing>
+          <wp:inline distT="0" distB="0" distL="0" distR="0" wp14:anchorId="5EFD50A6" wp14:editId="131A3EB9">
+            <wp:extent cx="3764606" cy="1470787"/>
+            <wp:effectExtent l="0" t="0" r="7620" b="0"/>
+            <wp:docPr id="24" name="Picture 24"/>
+            <wp:cNvGraphicFramePr>
+              <a:graphicFrameLocks xmlns:a="http://schemas.openxmlformats.org/drawingml/2006/main" noChangeAspect="1"/>
+            </wp:cNvGraphicFramePr>
+            <a:graphic xmlns:a="http://schemas.openxmlformats.org/drawingml/2006/main">
+              <a:graphicData uri="http://schemas.openxmlformats.org/drawingml/2006/picture">
+                <pic:pic xmlns:pic="http://schemas.openxmlformats.org/drawingml/2006/picture">
+                  <pic:nvPicPr>
+                    <pic:cNvPr id="1" name=""/>
+                    <pic:cNvPicPr/>
+                  </pic:nvPicPr>
+                  <pic:blipFill>
+                    <a:blip r:embed="rId51"/>
+                    <a:stretch>
+                      <a:fillRect/>
+                    </a:stretch>
+                  </pic:blipFill>
+                  <pic:spPr>
+                    <a:xfrm>
+                      <a:off x="0" y="0"/>
+                      <a:ext cx="3764606" cy="1470787"/>
+                    </a:xfrm>
+                    <a:prstGeom prst="rect">
+                      <a:avLst/>
+                    </a:prstGeom>
+                  </pic:spPr>
+                </pic:pic>
+              </a:graphicData>
+            </a:graphic>
+          </wp:inline>
+        </w:drawing>
+      </w:r>
+    </w:p>
+    <w:p>
+      <w:pPr>
+        <w:rPr>
+          <w:rFonts w:ascii="Consolas" w:eastAsia="Times New Roman" w:hAnsi="Consolas" w:cs="Courier New"/>
+          <w:sz w:val="20"/>
+          <w:szCs w:val="20"/>
+          <w:bdr w:val="none" w:sz="0" w:space="0" w:color="auto" w:frame="1"/>
+        </w:rPr>
+      </w:pPr>
+      <w:r>
+        <w:rPr>
+          <w:rFonts w:ascii="Consolas" w:eastAsia="Times New Roman" w:hAnsi="Consolas" w:cs="Courier New"/>
+          <w:sz w:val="20"/>
+          <w:szCs w:val="20"/>
+          <w:bdr w:val="none" w:sz="0" w:space="0" w:color="auto" w:frame="1"/>
+        </w:rPr>
+        <w:t>All containers lost.</w:t>
+      </w:r>
       <w:bookmarkStart w:id="0" w:name="_GoBack"/>
       <w:bookmarkEnd w:id="0"/>
-    </w:p>
-    <w:p>
-      <w:pPr>
-        <w:shd w:val="clear" w:color="auto" w:fill="1E1E1E"/>
-        <w:spacing w:after="0" w:line="285" w:lineRule="atLeast"/>
-        <w:rPr>
-          <w:rFonts w:ascii="Consolas" w:eastAsia="Times New Roman" w:hAnsi="Consolas" w:cs="Times New Roman"/>
-          <w:color w:val="D4D4D4"/>
-          <w:sz w:val="21"/>
-          <w:szCs w:val="21"/>
-        </w:rPr>
-      </w:pPr>
-      <w:r>
-        <w:rPr>
-          <w:rFonts w:ascii="Consolas" w:eastAsia="Times New Roman" w:hAnsi="Consolas" w:cs="Times New Roman"/>
-          <w:color w:val="569CD6"/>
-          <w:sz w:val="21"/>
-          <w:szCs w:val="21"/>
-        </w:rPr>
-        <w:t>create</w:t>
-      </w:r>
-      <w:r>
-        <w:rPr>
-          <w:rFonts w:ascii="Consolas" w:eastAsia="Times New Roman" w:hAnsi="Consolas" w:cs="Times New Roman"/>
-          <w:color w:val="D4D4D4"/>
-          <w:sz w:val="21"/>
-          <w:szCs w:val="21"/>
-        </w:rPr>
-        <w:t> </w:t>
-      </w:r>
-      <w:r>
-        <w:rPr>
-          <w:rFonts w:ascii="Consolas" w:eastAsia="Times New Roman" w:hAnsi="Consolas" w:cs="Times New Roman"/>
-          <w:color w:val="569CD6"/>
-          <w:sz w:val="21"/>
-          <w:szCs w:val="21"/>
-        </w:rPr>
-        <w:t>table</w:t>
-      </w:r>
-      <w:r>
-        <w:rPr>
-          <w:rFonts w:ascii="Consolas" w:eastAsia="Times New Roman" w:hAnsi="Consolas" w:cs="Times New Roman"/>
-          <w:color w:val="D4D4D4"/>
-          <w:sz w:val="21"/>
-          <w:szCs w:val="21"/>
-        </w:rPr>
-        <w:t> notes (</w:t>
-      </w:r>
-    </w:p>
-    <w:p>
-      <w:pPr>
-        <w:shd w:val="clear" w:color="auto" w:fill="1E1E1E"/>
-        <w:spacing w:after="0" w:line="285" w:lineRule="atLeast"/>
-        <w:rPr>
-          <w:rFonts w:ascii="Consolas" w:eastAsia="Times New Roman" w:hAnsi="Consolas" w:cs="Times New Roman"/>
-          <w:color w:val="D4D4D4"/>
-          <w:sz w:val="21"/>
-          <w:szCs w:val="21"/>
-        </w:rPr>
-      </w:pPr>
-      <w:r>
-        <w:rPr>
-          <w:rFonts w:ascii="Consolas" w:eastAsia="Times New Roman" w:hAnsi="Consolas" w:cs="Times New Roman"/>
-          <w:color w:val="D4D4D4"/>
-          <w:sz w:val="21"/>
-          <w:szCs w:val="21"/>
-        </w:rPr>
-        <w:t>    id </w:t>
-      </w:r>
-      <w:r>
-        <w:rPr>
-          <w:rFonts w:ascii="Consolas" w:eastAsia="Times New Roman" w:hAnsi="Consolas" w:cs="Times New Roman"/>
-          <w:color w:val="569CD6"/>
-          <w:sz w:val="21"/>
-          <w:szCs w:val="21"/>
-        </w:rPr>
-        <w:t>bigint</w:t>
-      </w:r>
-      <w:r>
-        <w:rPr>
-          <w:rFonts w:ascii="Consolas" w:eastAsia="Times New Roman" w:hAnsi="Consolas" w:cs="Times New Roman"/>
-          <w:color w:val="D4D4D4"/>
-          <w:sz w:val="21"/>
-          <w:szCs w:val="21"/>
-        </w:rPr>
-        <w:t> </w:t>
-      </w:r>
-      <w:r>
-        <w:rPr>
-          <w:rFonts w:ascii="Consolas" w:eastAsia="Times New Roman" w:hAnsi="Consolas" w:cs="Times New Roman"/>
-          <w:color w:val="569CD6"/>
-          <w:sz w:val="21"/>
-          <w:szCs w:val="21"/>
-        </w:rPr>
-        <w:t>not</w:t>
-      </w:r>
-      <w:r>
-        <w:rPr>
-          <w:rFonts w:ascii="Consolas" w:eastAsia="Times New Roman" w:hAnsi="Consolas" w:cs="Times New Roman"/>
-          <w:color w:val="D4D4D4"/>
-          <w:sz w:val="21"/>
-          <w:szCs w:val="21"/>
-        </w:rPr>
-        <w:t> </w:t>
-      </w:r>
-      <w:r>
-        <w:rPr>
-          <w:rFonts w:ascii="Consolas" w:eastAsia="Times New Roman" w:hAnsi="Consolas" w:cs="Times New Roman"/>
-          <w:color w:val="569CD6"/>
-          <w:sz w:val="21"/>
-          <w:szCs w:val="21"/>
-        </w:rPr>
-        <w:t>null</w:t>
-      </w:r>
-      <w:r>
-        <w:rPr>
-          <w:rFonts w:ascii="Consolas" w:eastAsia="Times New Roman" w:hAnsi="Consolas" w:cs="Times New Roman"/>
-          <w:color w:val="D4D4D4"/>
-          <w:sz w:val="21"/>
-          <w:szCs w:val="21"/>
-        </w:rPr>
-        <w:t> auto_increment,</w:t>
-      </w:r>
-    </w:p>
-    <w:p>
-      <w:pPr>
-        <w:shd w:val="clear" w:color="auto" w:fill="1E1E1E"/>
-        <w:spacing w:after="0" w:line="285" w:lineRule="atLeast"/>
-        <w:rPr>
-          <w:rFonts w:ascii="Consolas" w:eastAsia="Times New Roman" w:hAnsi="Consolas" w:cs="Times New Roman"/>
-          <w:color w:val="D4D4D4"/>
-          <w:sz w:val="21"/>
-          <w:szCs w:val="21"/>
-        </w:rPr>
-      </w:pPr>
-      <w:r>
-        <w:rPr>
-          <w:rFonts w:ascii="Consolas" w:eastAsia="Times New Roman" w:hAnsi="Consolas" w:cs="Times New Roman"/>
-          <w:color w:val="D4D4D4"/>
-          <w:sz w:val="21"/>
-          <w:szCs w:val="21"/>
-        </w:rPr>
-        <w:t>    content </w:t>
-      </w:r>
-      <w:r>
-        <w:rPr>
-          <w:rFonts w:ascii="Consolas" w:eastAsia="Times New Roman" w:hAnsi="Consolas" w:cs="Times New Roman"/>
-          <w:color w:val="569CD6"/>
-          <w:sz w:val="21"/>
-          <w:szCs w:val="21"/>
-        </w:rPr>
-        <w:t>varchar</w:t>
-      </w:r>
-      <w:r>
-        <w:rPr>
-          <w:rFonts w:ascii="Consolas" w:eastAsia="Times New Roman" w:hAnsi="Consolas" w:cs="Times New Roman"/>
-          <w:color w:val="D4D4D4"/>
-          <w:sz w:val="21"/>
-          <w:szCs w:val="21"/>
-        </w:rPr>
-        <w:t>(</w:t>
-      </w:r>
-      <w:r>
-        <w:rPr>
-          <w:rFonts w:ascii="Consolas" w:eastAsia="Times New Roman" w:hAnsi="Consolas" w:cs="Times New Roman"/>
-          <w:color w:val="B5CEA8"/>
-          <w:sz w:val="21"/>
-          <w:szCs w:val="21"/>
-        </w:rPr>
-        <w:t>255</w:t>
-      </w:r>
-      <w:r>
-        <w:rPr>
-          <w:rFonts w:ascii="Consolas" w:eastAsia="Times New Roman" w:hAnsi="Consolas" w:cs="Times New Roman"/>
-          <w:color w:val="D4D4D4"/>
-          <w:sz w:val="21"/>
-          <w:szCs w:val="21"/>
-        </w:rPr>
-        <w:t>),</w:t>
-      </w:r>
-    </w:p>
-    <w:p>
-      <w:pPr>
-        <w:shd w:val="clear" w:color="auto" w:fill="1E1E1E"/>
-        <w:spacing w:after="0" w:line="285" w:lineRule="atLeast"/>
-        <w:rPr>
-          <w:rFonts w:ascii="Consolas" w:eastAsia="Times New Roman" w:hAnsi="Consolas" w:cs="Times New Roman"/>
-          <w:color w:val="D4D4D4"/>
-          <w:sz w:val="21"/>
-          <w:szCs w:val="21"/>
-        </w:rPr>
-      </w:pPr>
-      <w:r>
-        <w:rPr>
-          <w:rFonts w:ascii="Consolas" w:eastAsia="Times New Roman" w:hAnsi="Consolas" w:cs="Times New Roman"/>
-          <w:color w:val="D4D4D4"/>
-          <w:sz w:val="21"/>
-          <w:szCs w:val="21"/>
-        </w:rPr>
-        <w:t>    created_at </w:t>
-      </w:r>
-      <w:r>
-        <w:rPr>
-          <w:rFonts w:ascii="Consolas" w:eastAsia="Times New Roman" w:hAnsi="Consolas" w:cs="Times New Roman"/>
-          <w:color w:val="569CD6"/>
-          <w:sz w:val="21"/>
-          <w:szCs w:val="21"/>
-        </w:rPr>
-        <w:t>datetime</w:t>
-      </w:r>
-      <w:r>
-        <w:rPr>
-          <w:rFonts w:ascii="Consolas" w:eastAsia="Times New Roman" w:hAnsi="Consolas" w:cs="Times New Roman"/>
-          <w:color w:val="D4D4D4"/>
-          <w:sz w:val="21"/>
-          <w:szCs w:val="21"/>
-        </w:rPr>
-        <w:t> </w:t>
-      </w:r>
-      <w:r>
-        <w:rPr>
-          <w:rFonts w:ascii="Consolas" w:eastAsia="Times New Roman" w:hAnsi="Consolas" w:cs="Times New Roman"/>
-          <w:color w:val="569CD6"/>
-          <w:sz w:val="21"/>
-          <w:szCs w:val="21"/>
-        </w:rPr>
-        <w:t>not</w:t>
-      </w:r>
-      <w:r>
-        <w:rPr>
-          <w:rFonts w:ascii="Consolas" w:eastAsia="Times New Roman" w:hAnsi="Consolas" w:cs="Times New Roman"/>
-          <w:color w:val="D4D4D4"/>
-          <w:sz w:val="21"/>
-          <w:szCs w:val="21"/>
-        </w:rPr>
-        <w:t> </w:t>
-      </w:r>
-      <w:r>
-        <w:rPr>
-          <w:rFonts w:ascii="Consolas" w:eastAsia="Times New Roman" w:hAnsi="Consolas" w:cs="Times New Roman"/>
-          <w:color w:val="569CD6"/>
-          <w:sz w:val="21"/>
-          <w:szCs w:val="21"/>
-        </w:rPr>
-        <w:t>null</w:t>
-      </w:r>
-      <w:r>
-        <w:rPr>
-          <w:rFonts w:ascii="Consolas" w:eastAsia="Times New Roman" w:hAnsi="Consolas" w:cs="Times New Roman"/>
-          <w:color w:val="D4D4D4"/>
-          <w:sz w:val="21"/>
-          <w:szCs w:val="21"/>
-        </w:rPr>
-        <w:t>,</w:t>
-      </w:r>
-    </w:p>
-    <w:p>
-      <w:pPr>
-        <w:shd w:val="clear" w:color="auto" w:fill="1E1E1E"/>
-        <w:spacing w:after="0" w:line="285" w:lineRule="atLeast"/>
-        <w:rPr>
-          <w:rFonts w:ascii="Consolas" w:eastAsia="Times New Roman" w:hAnsi="Consolas" w:cs="Times New Roman"/>
-          <w:color w:val="D4D4D4"/>
-          <w:sz w:val="21"/>
-          <w:szCs w:val="21"/>
-        </w:rPr>
-      </w:pPr>
-      <w:r>
-        <w:rPr>
-          <w:rFonts w:ascii="Consolas" w:eastAsia="Times New Roman" w:hAnsi="Consolas" w:cs="Times New Roman"/>
-          <w:color w:val="D4D4D4"/>
-          <w:sz w:val="21"/>
-          <w:szCs w:val="21"/>
-        </w:rPr>
-        <w:t>    title </w:t>
-      </w:r>
-      <w:r>
-        <w:rPr>
-          <w:rFonts w:ascii="Consolas" w:eastAsia="Times New Roman" w:hAnsi="Consolas" w:cs="Times New Roman"/>
-          <w:color w:val="569CD6"/>
-          <w:sz w:val="21"/>
-          <w:szCs w:val="21"/>
-        </w:rPr>
-        <w:t>varchar</w:t>
-      </w:r>
-      <w:r>
-        <w:rPr>
-          <w:rFonts w:ascii="Consolas" w:eastAsia="Times New Roman" w:hAnsi="Consolas" w:cs="Times New Roman"/>
-          <w:color w:val="D4D4D4"/>
-          <w:sz w:val="21"/>
-          <w:szCs w:val="21"/>
-        </w:rPr>
-        <w:t>(</w:t>
-      </w:r>
-      <w:r>
-        <w:rPr>
-          <w:rFonts w:ascii="Consolas" w:eastAsia="Times New Roman" w:hAnsi="Consolas" w:cs="Times New Roman"/>
-          <w:color w:val="B5CEA8"/>
-          <w:sz w:val="21"/>
-          <w:szCs w:val="21"/>
-        </w:rPr>
-        <w:t>255</w:t>
-      </w:r>
-      <w:r>
-        <w:rPr>
-          <w:rFonts w:ascii="Consolas" w:eastAsia="Times New Roman" w:hAnsi="Consolas" w:cs="Times New Roman"/>
-          <w:color w:val="D4D4D4"/>
-          <w:sz w:val="21"/>
-          <w:szCs w:val="21"/>
-        </w:rPr>
-        <w:t>),</w:t>
-      </w:r>
-    </w:p>
-    <w:p>
-      <w:pPr>
-        <w:shd w:val="clear" w:color="auto" w:fill="1E1E1E"/>
-        <w:spacing w:after="0" w:line="285" w:lineRule="atLeast"/>
-        <w:rPr>
-          <w:rFonts w:ascii="Consolas" w:eastAsia="Times New Roman" w:hAnsi="Consolas" w:cs="Times New Roman"/>
-          <w:color w:val="D4D4D4"/>
-          <w:sz w:val="21"/>
-          <w:szCs w:val="21"/>
-        </w:rPr>
-      </w:pPr>
-      <w:r>
-        <w:rPr>
-          <w:rFonts w:ascii="Consolas" w:eastAsia="Times New Roman" w:hAnsi="Consolas" w:cs="Times New Roman"/>
-          <w:color w:val="D4D4D4"/>
-          <w:sz w:val="21"/>
-          <w:szCs w:val="21"/>
-        </w:rPr>
-        <w:lastRenderedPageBreak/>
-        <w:t>    updated_at </w:t>
-      </w:r>
-      <w:r>
-        <w:rPr>
-          <w:rFonts w:ascii="Consolas" w:eastAsia="Times New Roman" w:hAnsi="Consolas" w:cs="Times New Roman"/>
-          <w:color w:val="569CD6"/>
-          <w:sz w:val="21"/>
-          <w:szCs w:val="21"/>
-        </w:rPr>
-        <w:t>datetime</w:t>
-      </w:r>
-      <w:r>
-        <w:rPr>
-          <w:rFonts w:ascii="Consolas" w:eastAsia="Times New Roman" w:hAnsi="Consolas" w:cs="Times New Roman"/>
-          <w:color w:val="D4D4D4"/>
-          <w:sz w:val="21"/>
-          <w:szCs w:val="21"/>
-        </w:rPr>
-        <w:t> </w:t>
-      </w:r>
-      <w:r>
-        <w:rPr>
-          <w:rFonts w:ascii="Consolas" w:eastAsia="Times New Roman" w:hAnsi="Consolas" w:cs="Times New Roman"/>
-          <w:color w:val="569CD6"/>
-          <w:sz w:val="21"/>
-          <w:szCs w:val="21"/>
-        </w:rPr>
-        <w:t>not</w:t>
-      </w:r>
-      <w:r>
-        <w:rPr>
-          <w:rFonts w:ascii="Consolas" w:eastAsia="Times New Roman" w:hAnsi="Consolas" w:cs="Times New Roman"/>
-          <w:color w:val="D4D4D4"/>
-          <w:sz w:val="21"/>
-          <w:szCs w:val="21"/>
-        </w:rPr>
-        <w:t> </w:t>
-      </w:r>
-      <w:r>
-        <w:rPr>
-          <w:rFonts w:ascii="Consolas" w:eastAsia="Times New Roman" w:hAnsi="Consolas" w:cs="Times New Roman"/>
-          <w:color w:val="569CD6"/>
-          <w:sz w:val="21"/>
-          <w:szCs w:val="21"/>
-        </w:rPr>
-        <w:t>null</w:t>
-      </w:r>
-      <w:r>
-        <w:rPr>
-          <w:rFonts w:ascii="Consolas" w:eastAsia="Times New Roman" w:hAnsi="Consolas" w:cs="Times New Roman"/>
-          <w:color w:val="D4D4D4"/>
-          <w:sz w:val="21"/>
-          <w:szCs w:val="21"/>
-        </w:rPr>
-        <w:t>,</w:t>
-      </w:r>
-    </w:p>
-    <w:p>
-      <w:pPr>
-        <w:shd w:val="clear" w:color="auto" w:fill="1E1E1E"/>
-        <w:spacing w:after="0" w:line="285" w:lineRule="atLeast"/>
-        <w:rPr>
-          <w:rFonts w:ascii="Consolas" w:eastAsia="Times New Roman" w:hAnsi="Consolas" w:cs="Times New Roman"/>
-          <w:color w:val="D4D4D4"/>
-          <w:sz w:val="21"/>
-          <w:szCs w:val="21"/>
-        </w:rPr>
-      </w:pPr>
-      <w:r>
-        <w:rPr>
-          <w:rFonts w:ascii="Consolas" w:eastAsia="Times New Roman" w:hAnsi="Consolas" w:cs="Times New Roman"/>
-          <w:color w:val="D4D4D4"/>
-          <w:sz w:val="21"/>
-          <w:szCs w:val="21"/>
-        </w:rPr>
-        <w:t>    </w:t>
-      </w:r>
-      <w:r>
-        <w:rPr>
-          <w:rFonts w:ascii="Consolas" w:eastAsia="Times New Roman" w:hAnsi="Consolas" w:cs="Times New Roman"/>
-          <w:color w:val="569CD6"/>
-          <w:sz w:val="21"/>
-          <w:szCs w:val="21"/>
-        </w:rPr>
-        <w:t>primary</w:t>
-      </w:r>
-      <w:r>
-        <w:rPr>
-          <w:rFonts w:ascii="Consolas" w:eastAsia="Times New Roman" w:hAnsi="Consolas" w:cs="Times New Roman"/>
-          <w:color w:val="D4D4D4"/>
-          <w:sz w:val="21"/>
-          <w:szCs w:val="21"/>
-        </w:rPr>
-        <w:t> </w:t>
-      </w:r>
-      <w:r>
-        <w:rPr>
-          <w:rFonts w:ascii="Consolas" w:eastAsia="Times New Roman" w:hAnsi="Consolas" w:cs="Times New Roman"/>
-          <w:color w:val="569CD6"/>
-          <w:sz w:val="21"/>
-          <w:szCs w:val="21"/>
-        </w:rPr>
-        <w:t>key</w:t>
-      </w:r>
-      <w:r>
-        <w:rPr>
-          <w:rFonts w:ascii="Consolas" w:eastAsia="Times New Roman" w:hAnsi="Consolas" w:cs="Times New Roman"/>
-          <w:color w:val="D4D4D4"/>
-          <w:sz w:val="21"/>
-          <w:szCs w:val="21"/>
-        </w:rPr>
-        <w:t> (id)</w:t>
-      </w:r>
-    </w:p>
-    <w:p>
-      <w:pPr>
-        <w:shd w:val="clear" w:color="auto" w:fill="1E1E1E"/>
-        <w:spacing w:after="0" w:line="285" w:lineRule="atLeast"/>
-        <w:rPr>
-          <w:rFonts w:ascii="Consolas" w:eastAsia="Times New Roman" w:hAnsi="Consolas" w:cs="Times New Roman"/>
-          <w:color w:val="D4D4D4"/>
-          <w:sz w:val="21"/>
-          <w:szCs w:val="21"/>
-        </w:rPr>
-      </w:pPr>
-      <w:r>
-        <w:rPr>
-          <w:rFonts w:ascii="Consolas" w:eastAsia="Times New Roman" w:hAnsi="Consolas" w:cs="Times New Roman"/>
-          <w:color w:val="D4D4D4"/>
-          <w:sz w:val="21"/>
-          <w:szCs w:val="21"/>
-        </w:rPr>
-        <w:t>) engine = InnoDB</w:t>
-      </w:r>
-    </w:p>
-    <w:p>
-      <w:pPr>
-        <w:rPr>
-          <w:rFonts w:ascii="Consolas" w:eastAsia="Times New Roman" w:hAnsi="Consolas" w:cs="Courier New"/>
-          <w:sz w:val="20"/>
-          <w:szCs w:val="20"/>
-          <w:bdr w:val="none" w:sz="0" w:space="0" w:color="auto" w:frame="1"/>
-        </w:rPr>
-      </w:pPr>
     </w:p>
     <w:sectPr>
       <w:pgSz w:w="12240" w:h="15840"/>

</xml_diff>